<commit_message>
changed table names git status
</commit_message>
<xml_diff>
--- a/Tables/table_2.docx
+++ b/Tables/table_2.docx
@@ -25,7 +25,7 @@
         header1
         <w:tc>
           <w:tcPr>
-            <w:gridSpan w:val="10"/>
+            <w:gridSpan w:val="8"/>
             <w:tcBorders>
               <w:bottom w:val="none" w:sz="0" w:space="0" w:color="666666"/>
               <w:top w:val="none" w:sz="0" w:space="0" w:color="666666"/>
@@ -77,7 +77,7 @@
         header2
         <w:tc>
           <w:tcPr>
-            <w:gridSpan w:val="10"/>
+            <w:gridSpan w:val="8"/>
             <w:tcBorders>
               <w:bottom w:val="single" w:sz="4" w:space="0" w:color="000000"/>
               <w:top w:val="none" w:sz="0" w:space="0" w:color="666666"/>
@@ -116,7 +116,7 @@
                 <w:szCs w:val="24"/>
                 <w:color w:val="000000"/>
               </w:rPr>
-              <w:t xml:space="preserve">Descriptive Statistics for the Positive ER Strategies</w:t>
+              <w:t xml:space="preserve">Within-person and between-person correlation of ER strategies</w:t>
             </w:r>
           </w:p>
         </w:tc>
@@ -211,7 +211,7 @@
                 <w:szCs w:val="24"/>
                 <w:color w:val="000000"/>
               </w:rPr>
-              <w:t xml:space="preserve">Wording</w:t>
+              <w:t xml:space="preserve">1.</w:t>
             </w:r>
           </w:p>
         </w:tc>
@@ -255,7 +255,7 @@
                 <w:szCs w:val="24"/>
                 <w:color w:val="000000"/>
               </w:rPr>
-              <w:t xml:space="preserve">Mean</w:t>
+              <w:t xml:space="preserve">2.</w:t>
             </w:r>
           </w:p>
         </w:tc>
@@ -299,7 +299,7 @@
                 <w:szCs w:val="24"/>
                 <w:color w:val="000000"/>
               </w:rPr>
-              <w:t xml:space="preserve">Min</w:t>
+              <w:t xml:space="preserve">3.</w:t>
             </w:r>
           </w:p>
         </w:tc>
@@ -343,7 +343,7 @@
                 <w:szCs w:val="24"/>
                 <w:color w:val="000000"/>
               </w:rPr>
-              <w:t xml:space="preserve">Max</w:t>
+              <w:t xml:space="preserve">4.</w:t>
             </w:r>
           </w:p>
         </w:tc>
@@ -387,7 +387,7 @@
                 <w:szCs w:val="24"/>
                 <w:color w:val="000000"/>
               </w:rPr>
-              <w:t xml:space="preserve">SD between</w:t>
+              <w:t xml:space="preserve">5.</w:t>
             </w:r>
           </w:p>
         </w:tc>
@@ -431,7 +431,7 @@
                 <w:szCs w:val="24"/>
                 <w:color w:val="000000"/>
               </w:rPr>
-              <w:t xml:space="preserve">SD within</w:t>
+              <w:t xml:space="preserve">6.</w:t>
             </w:r>
           </w:p>
         </w:tc>
@@ -475,95 +475,7 @@
                 <w:szCs w:val="24"/>
                 <w:color w:val="000000"/>
               </w:rPr>
-              <w:t xml:space="preserve">% 0 responses</w:t>
-            </w:r>
-          </w:p>
-        </w:tc>
-        <w:tc>
-          <w:tcPr>
-            <w:tcBorders>
-              <w:bottom w:val="single" w:sz="4" w:space="0" w:color="000000"/>
-              <w:top w:val="single" w:sz="4" w:space="0" w:color="000000"/>
-              <w:left w:val="none" w:sz="0" w:space="0" w:color="000000"/>
-              <w:right w:val="none" w:sz="0" w:space="0" w:color="000000"/>
-            </w:tcBorders>
-            <w:shd w:val="clear" w:color="auto" w:fill="FFFFFF"/>
-            <w:tcMar>
-              <w:top w:w="0" w:type="dxa"/>
-              <w:bottom w:w="0" w:type="dxa"/>
-              <w:left w:w="0" w:type="dxa"/>
-              <w:right w:w="0" w:type="dxa"/>
-            </w:tcMar>
-            <w:vAlign w:val="center"/>
-          </w:tcPr>
-          <w:p>
-            <w:pPr>
-              <w:pStyle w:val="Normal"/>
-              <w:jc w:val="center"/>
-              <w:pBdr>
-                <w:bottom w:val="none" w:sz="0" w:space="0" w:color="000000"/>
-                <w:top w:val="none" w:sz="0" w:space="0" w:color="000000"/>
-                <w:left w:val="none" w:sz="0" w:space="0" w:color="000000"/>
-                <w:right w:val="none" w:sz="0" w:space="0" w:color="000000"/>
-              </w:pBdr>
-              <w:spacing w:after="100" w:before="100" w:line="480"/>
-              <w:ind w:left="100" w:right="100" w:firstLine="0" w:firstLineChars="0"/>
-            </w:pPr>
-            <w:r>
-              <w:rPr>
-                <w:rFonts w:ascii="Times New Roman" w:hAnsi="Times New Roman" w:eastAsia="Times New Roman" w:cs="Times New Roman"/>
-                <w:i w:val="true"/>
-                <w:b w:val="false"/>
-                <w:u w:val="none"/>
-                <w:sz w:val="24"/>
-                <w:szCs w:val="24"/>
-                <w:color w:val="000000"/>
-              </w:rPr>
-              <w:t xml:space="preserve">% &lt;10 responses</w:t>
-            </w:r>
-          </w:p>
-        </w:tc>
-        <w:tc>
-          <w:tcPr>
-            <w:tcBorders>
-              <w:bottom w:val="single" w:sz="4" w:space="0" w:color="000000"/>
-              <w:top w:val="single" w:sz="4" w:space="0" w:color="000000"/>
-              <w:left w:val="none" w:sz="0" w:space="0" w:color="000000"/>
-              <w:right w:val="none" w:sz="0" w:space="0" w:color="000000"/>
-            </w:tcBorders>
-            <w:shd w:val="clear" w:color="auto" w:fill="FFFFFF"/>
-            <w:tcMar>
-              <w:top w:w="0" w:type="dxa"/>
-              <w:bottom w:w="0" w:type="dxa"/>
-              <w:left w:w="0" w:type="dxa"/>
-              <w:right w:w="0" w:type="dxa"/>
-            </w:tcMar>
-            <w:vAlign w:val="center"/>
-          </w:tcPr>
-          <w:p>
-            <w:pPr>
-              <w:pStyle w:val="Normal"/>
-              <w:jc w:val="center"/>
-              <w:pBdr>
-                <w:bottom w:val="none" w:sz="0" w:space="0" w:color="000000"/>
-                <w:top w:val="none" w:sz="0" w:space="0" w:color="000000"/>
-                <w:left w:val="none" w:sz="0" w:space="0" w:color="000000"/>
-                <w:right w:val="none" w:sz="0" w:space="0" w:color="000000"/>
-              </w:pBdr>
-              <w:spacing w:after="100" w:before="100" w:line="480"/>
-              <w:ind w:left="100" w:right="100" w:firstLine="0" w:firstLineChars="0"/>
-            </w:pPr>
-            <w:r>
-              <w:rPr>
-                <w:rFonts w:ascii="Times New Roman" w:hAnsi="Times New Roman" w:eastAsia="Times New Roman" w:cs="Times New Roman"/>
-                <w:i w:val="true"/>
-                <w:b w:val="false"/>
-                <w:u w:val="none"/>
-                <w:sz w:val="24"/>
-                <w:szCs w:val="24"/>
-                <w:color w:val="000000"/>
-              </w:rPr>
-              <w:t xml:space="preserve">ICC</w:t>
+              <w:t xml:space="preserve">7.</w:t>
             </w:r>
           </w:p>
         </w:tc>
@@ -657,7 +569,7 @@
                 <w:szCs w:val="24"/>
                 <w:color w:val="000000"/>
               </w:rPr>
-              <w:t xml:space="preserve">I consciously noticed and paid attention to my feelings</w:t>
+              <w:t xml:space="preserve">1</w:t>
             </w:r>
           </w:p>
         </w:tc>
@@ -701,7 +613,7 @@
                 <w:szCs w:val="24"/>
                 <w:color w:val="000000"/>
               </w:rPr>
-              <w:t xml:space="preserve">30.83</w:t>
+              <w:t xml:space="preserve">0.54***</w:t>
             </w:r>
           </w:p>
         </w:tc>
@@ -745,7 +657,7 @@
                 <w:szCs w:val="24"/>
                 <w:color w:val="000000"/>
               </w:rPr>
-              <w:t xml:space="preserve">0.00</w:t>
+              <w:t xml:space="preserve">0.27***</w:t>
             </w:r>
           </w:p>
         </w:tc>
@@ -789,7 +701,7 @@
                 <w:szCs w:val="24"/>
                 <w:color w:val="000000"/>
               </w:rPr>
-              <w:t xml:space="preserve">82.04</w:t>
+              <w:t xml:space="preserve">0.3***</w:t>
             </w:r>
           </w:p>
         </w:tc>
@@ -833,7 +745,7 @@
                 <w:szCs w:val="24"/>
                 <w:color w:val="000000"/>
               </w:rPr>
-              <w:t xml:space="preserve">16.82</w:t>
+              <w:t xml:space="preserve">0.31***</w:t>
             </w:r>
           </w:p>
         </w:tc>
@@ -877,7 +789,7 @@
                 <w:szCs w:val="24"/>
                 <w:color w:val="000000"/>
               </w:rPr>
-              <w:t xml:space="preserve">17.52</w:t>
+              <w:t xml:space="preserve">0.11***</w:t>
             </w:r>
           </w:p>
         </w:tc>
@@ -921,95 +833,7 @@
                 <w:szCs w:val="24"/>
                 <w:color w:val="000000"/>
               </w:rPr>
-              <w:t xml:space="preserve">9.73</w:t>
-            </w:r>
-          </w:p>
-        </w:tc>
-        <w:tc>
-          <w:tcPr>
-            <w:tcBorders>
-              <w:bottom w:val="none" w:sz="0" w:space="0" w:color="000000"/>
-              <w:top w:val="single" w:sz="4" w:space="0" w:color="000000"/>
-              <w:left w:val="none" w:sz="0" w:space="0" w:color="000000"/>
-              <w:right w:val="none" w:sz="0" w:space="0" w:color="000000"/>
-            </w:tcBorders>
-            <w:shd w:val="clear" w:color="auto" w:fill="FFFFFF"/>
-            <w:tcMar>
-              <w:top w:w="0" w:type="dxa"/>
-              <w:bottom w:w="0" w:type="dxa"/>
-              <w:left w:w="0" w:type="dxa"/>
-              <w:right w:w="0" w:type="dxa"/>
-            </w:tcMar>
-            <w:vAlign w:val="center"/>
-          </w:tcPr>
-          <w:p>
-            <w:pPr>
-              <w:pStyle w:val="Normal"/>
-              <w:jc w:val="center"/>
-              <w:pBdr>
-                <w:bottom w:val="none" w:sz="0" w:space="0" w:color="000000"/>
-                <w:top w:val="none" w:sz="0" w:space="0" w:color="000000"/>
-                <w:left w:val="none" w:sz="0" w:space="0" w:color="000000"/>
-                <w:right w:val="none" w:sz="0" w:space="0" w:color="000000"/>
-              </w:pBdr>
-              <w:spacing w:after="100" w:before="100" w:line="480"/>
-              <w:ind w:left="100" w:right="100" w:firstLine="0" w:firstLineChars="0"/>
-            </w:pPr>
-            <w:r>
-              <w:rPr>
-                <w:rFonts w:ascii="Times New Roman" w:hAnsi="Times New Roman" w:eastAsia="Times New Roman" w:cs="Times New Roman"/>
-                <w:i w:val="false"/>
-                <w:b w:val="false"/>
-                <w:u w:val="none"/>
-                <w:sz w:val="24"/>
-                <w:szCs w:val="24"/>
-                <w:color w:val="000000"/>
-              </w:rPr>
-              <w:t xml:space="preserve">29.12</w:t>
-            </w:r>
-          </w:p>
-        </w:tc>
-        <w:tc>
-          <w:tcPr>
-            <w:tcBorders>
-              <w:bottom w:val="none" w:sz="0" w:space="0" w:color="000000"/>
-              <w:top w:val="single" w:sz="4" w:space="0" w:color="000000"/>
-              <w:left w:val="none" w:sz="0" w:space="0" w:color="000000"/>
-              <w:right w:val="none" w:sz="0" w:space="0" w:color="000000"/>
-            </w:tcBorders>
-            <w:shd w:val="clear" w:color="auto" w:fill="FFFFFF"/>
-            <w:tcMar>
-              <w:top w:w="0" w:type="dxa"/>
-              <w:bottom w:w="0" w:type="dxa"/>
-              <w:left w:w="0" w:type="dxa"/>
-              <w:right w:w="0" w:type="dxa"/>
-            </w:tcMar>
-            <w:vAlign w:val="center"/>
-          </w:tcPr>
-          <w:p>
-            <w:pPr>
-              <w:pStyle w:val="Normal"/>
-              <w:jc w:val="center"/>
-              <w:pBdr>
-                <w:bottom w:val="none" w:sz="0" w:space="0" w:color="000000"/>
-                <w:top w:val="none" w:sz="0" w:space="0" w:color="000000"/>
-                <w:left w:val="none" w:sz="0" w:space="0" w:color="000000"/>
-                <w:right w:val="none" w:sz="0" w:space="0" w:color="000000"/>
-              </w:pBdr>
-              <w:spacing w:after="100" w:before="100" w:line="480"/>
-              <w:ind w:left="100" w:right="100" w:firstLine="0" w:firstLineChars="0"/>
-            </w:pPr>
-            <w:r>
-              <w:rPr>
-                <w:rFonts w:ascii="Times New Roman" w:hAnsi="Times New Roman" w:eastAsia="Times New Roman" w:cs="Times New Roman"/>
-                <w:i w:val="false"/>
-                <w:b w:val="false"/>
-                <w:u w:val="none"/>
-                <w:sz w:val="24"/>
-                <w:szCs w:val="24"/>
-                <w:color w:val="000000"/>
-              </w:rPr>
-              <w:t xml:space="preserve">0.44</w:t>
+              <w:t xml:space="preserve">0.11***</w:t>
             </w:r>
           </w:p>
         </w:tc>
@@ -1103,359 +927,271 @@
                 <w:szCs w:val="24"/>
                 <w:color w:val="000000"/>
               </w:rPr>
-              <w:t xml:space="preserve">I thought about how happy/vigorous/satisfied/ cheerful/energetic/calm etc. I feel</w:t>
-            </w:r>
-          </w:p>
-        </w:tc>
-        <w:tc>
-          <w:tcPr>
-            <w:tcBorders>
-              <w:bottom w:val="none" w:sz="0" w:space="0" w:color="000000"/>
-              <w:top w:val="none" w:sz="0" w:space="0" w:color="000000"/>
-              <w:left w:val="none" w:sz="0" w:space="0" w:color="000000"/>
-              <w:right w:val="none" w:sz="0" w:space="0" w:color="000000"/>
-            </w:tcBorders>
-            <w:shd w:val="clear" w:color="auto" w:fill="FFFFFF"/>
-            <w:tcMar>
-              <w:top w:w="0" w:type="dxa"/>
-              <w:bottom w:w="0" w:type="dxa"/>
-              <w:left w:w="0" w:type="dxa"/>
-              <w:right w:w="0" w:type="dxa"/>
-            </w:tcMar>
-            <w:vAlign w:val="center"/>
-          </w:tcPr>
-          <w:p>
-            <w:pPr>
-              <w:pStyle w:val="Normal"/>
-              <w:jc w:val="center"/>
-              <w:pBdr>
-                <w:bottom w:val="none" w:sz="0" w:space="0" w:color="000000"/>
-                <w:top w:val="none" w:sz="0" w:space="0" w:color="000000"/>
-                <w:left w:val="none" w:sz="0" w:space="0" w:color="000000"/>
-                <w:right w:val="none" w:sz="0" w:space="0" w:color="000000"/>
-              </w:pBdr>
-              <w:spacing w:after="100" w:before="100" w:line="480"/>
-              <w:ind w:left="100" w:right="100" w:firstLine="0" w:firstLineChars="0"/>
-            </w:pPr>
-            <w:r>
-              <w:rPr>
-                <w:rFonts w:ascii="Times New Roman" w:hAnsi="Times New Roman" w:eastAsia="Times New Roman" w:cs="Times New Roman"/>
-                <w:i w:val="false"/>
-                <w:b w:val="false"/>
-                <w:u w:val="none"/>
-                <w:sz w:val="24"/>
-                <w:szCs w:val="24"/>
-                <w:color w:val="000000"/>
-              </w:rPr>
-              <w:t xml:space="preserve">28.29</w:t>
-            </w:r>
-          </w:p>
-        </w:tc>
-        <w:tc>
-          <w:tcPr>
-            <w:tcBorders>
-              <w:bottom w:val="none" w:sz="0" w:space="0" w:color="000000"/>
-              <w:top w:val="none" w:sz="0" w:space="0" w:color="000000"/>
-              <w:left w:val="none" w:sz="0" w:space="0" w:color="000000"/>
-              <w:right w:val="none" w:sz="0" w:space="0" w:color="000000"/>
-            </w:tcBorders>
-            <w:shd w:val="clear" w:color="auto" w:fill="FFFFFF"/>
-            <w:tcMar>
-              <w:top w:w="0" w:type="dxa"/>
-              <w:bottom w:w="0" w:type="dxa"/>
-              <w:left w:w="0" w:type="dxa"/>
-              <w:right w:w="0" w:type="dxa"/>
-            </w:tcMar>
-            <w:vAlign w:val="center"/>
-          </w:tcPr>
-          <w:p>
-            <w:pPr>
-              <w:pStyle w:val="Normal"/>
-              <w:jc w:val="center"/>
-              <w:pBdr>
-                <w:bottom w:val="none" w:sz="0" w:space="0" w:color="000000"/>
-                <w:top w:val="none" w:sz="0" w:space="0" w:color="000000"/>
-                <w:left w:val="none" w:sz="0" w:space="0" w:color="000000"/>
-                <w:right w:val="none" w:sz="0" w:space="0" w:color="000000"/>
-              </w:pBdr>
-              <w:spacing w:after="100" w:before="100" w:line="480"/>
-              <w:ind w:left="100" w:right="100" w:firstLine="0" w:firstLineChars="0"/>
-            </w:pPr>
-            <w:r>
-              <w:rPr>
-                <w:rFonts w:ascii="Times New Roman" w:hAnsi="Times New Roman" w:eastAsia="Times New Roman" w:cs="Times New Roman"/>
-                <w:i w:val="false"/>
-                <w:b w:val="false"/>
-                <w:u w:val="none"/>
-                <w:sz w:val="24"/>
-                <w:szCs w:val="24"/>
-                <w:color w:val="000000"/>
-              </w:rPr>
-              <w:t xml:space="preserve">0.00</w:t>
-            </w:r>
-          </w:p>
-        </w:tc>
-        <w:tc>
-          <w:tcPr>
-            <w:tcBorders>
-              <w:bottom w:val="none" w:sz="0" w:space="0" w:color="000000"/>
-              <w:top w:val="none" w:sz="0" w:space="0" w:color="000000"/>
-              <w:left w:val="none" w:sz="0" w:space="0" w:color="000000"/>
-              <w:right w:val="none" w:sz="0" w:space="0" w:color="000000"/>
-            </w:tcBorders>
-            <w:shd w:val="clear" w:color="auto" w:fill="FFFFFF"/>
-            <w:tcMar>
-              <w:top w:w="0" w:type="dxa"/>
-              <w:bottom w:w="0" w:type="dxa"/>
-              <w:left w:w="0" w:type="dxa"/>
-              <w:right w:w="0" w:type="dxa"/>
-            </w:tcMar>
-            <w:vAlign w:val="center"/>
-          </w:tcPr>
-          <w:p>
-            <w:pPr>
-              <w:pStyle w:val="Normal"/>
-              <w:jc w:val="center"/>
-              <w:pBdr>
-                <w:bottom w:val="none" w:sz="0" w:space="0" w:color="000000"/>
-                <w:top w:val="none" w:sz="0" w:space="0" w:color="000000"/>
-                <w:left w:val="none" w:sz="0" w:space="0" w:color="000000"/>
-                <w:right w:val="none" w:sz="0" w:space="0" w:color="000000"/>
-              </w:pBdr>
-              <w:spacing w:after="100" w:before="100" w:line="480"/>
-              <w:ind w:left="100" w:right="100" w:firstLine="0" w:firstLineChars="0"/>
-            </w:pPr>
-            <w:r>
-              <w:rPr>
-                <w:rFonts w:ascii="Times New Roman" w:hAnsi="Times New Roman" w:eastAsia="Times New Roman" w:cs="Times New Roman"/>
-                <w:i w:val="false"/>
-                <w:b w:val="false"/>
-                <w:u w:val="none"/>
-                <w:sz w:val="24"/>
-                <w:szCs w:val="24"/>
-                <w:color w:val="000000"/>
-              </w:rPr>
-              <w:t xml:space="preserve">81.98</w:t>
-            </w:r>
-          </w:p>
-        </w:tc>
-        <w:tc>
-          <w:tcPr>
-            <w:tcBorders>
-              <w:bottom w:val="none" w:sz="0" w:space="0" w:color="000000"/>
-              <w:top w:val="none" w:sz="0" w:space="0" w:color="000000"/>
-              <w:left w:val="none" w:sz="0" w:space="0" w:color="000000"/>
-              <w:right w:val="none" w:sz="0" w:space="0" w:color="000000"/>
-            </w:tcBorders>
-            <w:shd w:val="clear" w:color="auto" w:fill="FFFFFF"/>
-            <w:tcMar>
-              <w:top w:w="0" w:type="dxa"/>
-              <w:bottom w:w="0" w:type="dxa"/>
-              <w:left w:w="0" w:type="dxa"/>
-              <w:right w:w="0" w:type="dxa"/>
-            </w:tcMar>
-            <w:vAlign w:val="center"/>
-          </w:tcPr>
-          <w:p>
-            <w:pPr>
-              <w:pStyle w:val="Normal"/>
-              <w:jc w:val="center"/>
-              <w:pBdr>
-                <w:bottom w:val="none" w:sz="0" w:space="0" w:color="000000"/>
-                <w:top w:val="none" w:sz="0" w:space="0" w:color="000000"/>
-                <w:left w:val="none" w:sz="0" w:space="0" w:color="000000"/>
-                <w:right w:val="none" w:sz="0" w:space="0" w:color="000000"/>
-              </w:pBdr>
-              <w:spacing w:after="100" w:before="100" w:line="480"/>
-              <w:ind w:left="100" w:right="100" w:firstLine="0" w:firstLineChars="0"/>
-            </w:pPr>
-            <w:r>
-              <w:rPr>
-                <w:rFonts w:ascii="Times New Roman" w:hAnsi="Times New Roman" w:eastAsia="Times New Roman" w:cs="Times New Roman"/>
-                <w:i w:val="false"/>
-                <w:b w:val="false"/>
-                <w:u w:val="none"/>
-                <w:sz w:val="24"/>
-                <w:szCs w:val="24"/>
-                <w:color w:val="000000"/>
-              </w:rPr>
-              <w:t xml:space="preserve">15.13</w:t>
-            </w:r>
-          </w:p>
-        </w:tc>
-        <w:tc>
-          <w:tcPr>
-            <w:tcBorders>
-              <w:bottom w:val="none" w:sz="0" w:space="0" w:color="000000"/>
-              <w:top w:val="none" w:sz="0" w:space="0" w:color="000000"/>
-              <w:left w:val="none" w:sz="0" w:space="0" w:color="000000"/>
-              <w:right w:val="none" w:sz="0" w:space="0" w:color="000000"/>
-            </w:tcBorders>
-            <w:shd w:val="clear" w:color="auto" w:fill="FFFFFF"/>
-            <w:tcMar>
-              <w:top w:w="0" w:type="dxa"/>
-              <w:bottom w:w="0" w:type="dxa"/>
-              <w:left w:w="0" w:type="dxa"/>
-              <w:right w:w="0" w:type="dxa"/>
-            </w:tcMar>
-            <w:vAlign w:val="center"/>
-          </w:tcPr>
-          <w:p>
-            <w:pPr>
-              <w:pStyle w:val="Normal"/>
-              <w:jc w:val="center"/>
-              <w:pBdr>
-                <w:bottom w:val="none" w:sz="0" w:space="0" w:color="000000"/>
-                <w:top w:val="none" w:sz="0" w:space="0" w:color="000000"/>
-                <w:left w:val="none" w:sz="0" w:space="0" w:color="000000"/>
-                <w:right w:val="none" w:sz="0" w:space="0" w:color="000000"/>
-              </w:pBdr>
-              <w:spacing w:after="100" w:before="100" w:line="480"/>
-              <w:ind w:left="100" w:right="100" w:firstLine="0" w:firstLineChars="0"/>
-            </w:pPr>
-            <w:r>
-              <w:rPr>
-                <w:rFonts w:ascii="Times New Roman" w:hAnsi="Times New Roman" w:eastAsia="Times New Roman" w:cs="Times New Roman"/>
-                <w:i w:val="false"/>
-                <w:b w:val="false"/>
-                <w:u w:val="none"/>
-                <w:sz w:val="24"/>
-                <w:szCs w:val="24"/>
-                <w:color w:val="000000"/>
-              </w:rPr>
-              <w:t xml:space="preserve">17.60</w:t>
-            </w:r>
-          </w:p>
-        </w:tc>
-        <w:tc>
-          <w:tcPr>
-            <w:tcBorders>
-              <w:bottom w:val="none" w:sz="0" w:space="0" w:color="000000"/>
-              <w:top w:val="none" w:sz="0" w:space="0" w:color="000000"/>
-              <w:left w:val="none" w:sz="0" w:space="0" w:color="000000"/>
-              <w:right w:val="none" w:sz="0" w:space="0" w:color="000000"/>
-            </w:tcBorders>
-            <w:shd w:val="clear" w:color="auto" w:fill="FFFFFF"/>
-            <w:tcMar>
-              <w:top w:w="0" w:type="dxa"/>
-              <w:bottom w:w="0" w:type="dxa"/>
-              <w:left w:w="0" w:type="dxa"/>
-              <w:right w:w="0" w:type="dxa"/>
-            </w:tcMar>
-            <w:vAlign w:val="center"/>
-          </w:tcPr>
-          <w:p>
-            <w:pPr>
-              <w:pStyle w:val="Normal"/>
-              <w:jc w:val="center"/>
-              <w:pBdr>
-                <w:bottom w:val="none" w:sz="0" w:space="0" w:color="000000"/>
-                <w:top w:val="none" w:sz="0" w:space="0" w:color="000000"/>
-                <w:left w:val="none" w:sz="0" w:space="0" w:color="000000"/>
-                <w:right w:val="none" w:sz="0" w:space="0" w:color="000000"/>
-              </w:pBdr>
-              <w:spacing w:after="100" w:before="100" w:line="480"/>
-              <w:ind w:left="100" w:right="100" w:firstLine="0" w:firstLineChars="0"/>
-            </w:pPr>
-            <w:r>
-              <w:rPr>
-                <w:rFonts w:ascii="Times New Roman" w:hAnsi="Times New Roman" w:eastAsia="Times New Roman" w:cs="Times New Roman"/>
-                <w:i w:val="false"/>
-                <w:b w:val="false"/>
-                <w:u w:val="none"/>
-                <w:sz w:val="24"/>
-                <w:szCs w:val="24"/>
-                <w:color w:val="000000"/>
-              </w:rPr>
-              <w:t xml:space="preserve">9.73</w:t>
-            </w:r>
-          </w:p>
-        </w:tc>
-        <w:tc>
-          <w:tcPr>
-            <w:tcBorders>
-              <w:bottom w:val="none" w:sz="0" w:space="0" w:color="000000"/>
-              <w:top w:val="none" w:sz="0" w:space="0" w:color="000000"/>
-              <w:left w:val="none" w:sz="0" w:space="0" w:color="000000"/>
-              <w:right w:val="none" w:sz="0" w:space="0" w:color="000000"/>
-            </w:tcBorders>
-            <w:shd w:val="clear" w:color="auto" w:fill="FFFFFF"/>
-            <w:tcMar>
-              <w:top w:w="0" w:type="dxa"/>
-              <w:bottom w:w="0" w:type="dxa"/>
-              <w:left w:w="0" w:type="dxa"/>
-              <w:right w:w="0" w:type="dxa"/>
-            </w:tcMar>
-            <w:vAlign w:val="center"/>
-          </w:tcPr>
-          <w:p>
-            <w:pPr>
-              <w:pStyle w:val="Normal"/>
-              <w:jc w:val="center"/>
-              <w:pBdr>
-                <w:bottom w:val="none" w:sz="0" w:space="0" w:color="000000"/>
-                <w:top w:val="none" w:sz="0" w:space="0" w:color="000000"/>
-                <w:left w:val="none" w:sz="0" w:space="0" w:color="000000"/>
-                <w:right w:val="none" w:sz="0" w:space="0" w:color="000000"/>
-              </w:pBdr>
-              <w:spacing w:after="100" w:before="100" w:line="480"/>
-              <w:ind w:left="100" w:right="100" w:firstLine="0" w:firstLineChars="0"/>
-            </w:pPr>
-            <w:r>
-              <w:rPr>
-                <w:rFonts w:ascii="Times New Roman" w:hAnsi="Times New Roman" w:eastAsia="Times New Roman" w:cs="Times New Roman"/>
-                <w:i w:val="false"/>
-                <w:b w:val="false"/>
-                <w:u w:val="none"/>
-                <w:sz w:val="24"/>
-                <w:szCs w:val="24"/>
-                <w:color w:val="000000"/>
-              </w:rPr>
-              <w:t xml:space="preserve">30.77</w:t>
-            </w:r>
-          </w:p>
-        </w:tc>
-        <w:tc>
-          <w:tcPr>
-            <w:tcBorders>
-              <w:bottom w:val="none" w:sz="0" w:space="0" w:color="000000"/>
-              <w:top w:val="none" w:sz="0" w:space="0" w:color="000000"/>
-              <w:left w:val="none" w:sz="0" w:space="0" w:color="000000"/>
-              <w:right w:val="none" w:sz="0" w:space="0" w:color="000000"/>
-            </w:tcBorders>
-            <w:shd w:val="clear" w:color="auto" w:fill="FFFFFF"/>
-            <w:tcMar>
-              <w:top w:w="0" w:type="dxa"/>
-              <w:bottom w:w="0" w:type="dxa"/>
-              <w:left w:w="0" w:type="dxa"/>
-              <w:right w:w="0" w:type="dxa"/>
-            </w:tcMar>
-            <w:vAlign w:val="center"/>
-          </w:tcPr>
-          <w:p>
-            <w:pPr>
-              <w:pStyle w:val="Normal"/>
-              <w:jc w:val="center"/>
-              <w:pBdr>
-                <w:bottom w:val="none" w:sz="0" w:space="0" w:color="000000"/>
-                <w:top w:val="none" w:sz="0" w:space="0" w:color="000000"/>
-                <w:left w:val="none" w:sz="0" w:space="0" w:color="000000"/>
-                <w:right w:val="none" w:sz="0" w:space="0" w:color="000000"/>
-              </w:pBdr>
-              <w:spacing w:after="100" w:before="100" w:line="480"/>
-              <w:ind w:left="100" w:right="100" w:firstLine="0" w:firstLineChars="0"/>
-            </w:pPr>
-            <w:r>
-              <w:rPr>
-                <w:rFonts w:ascii="Times New Roman" w:hAnsi="Times New Roman" w:eastAsia="Times New Roman" w:cs="Times New Roman"/>
-                <w:i w:val="false"/>
-                <w:b w:val="false"/>
-                <w:u w:val="none"/>
-                <w:sz w:val="24"/>
-                <w:szCs w:val="24"/>
-                <w:color w:val="000000"/>
-              </w:rPr>
-              <w:t xml:space="preserve">0.38</w:t>
+              <w:t xml:space="preserve">0.86***</w:t>
+            </w:r>
+          </w:p>
+        </w:tc>
+        <w:tc>
+          <w:tcPr>
+            <w:tcBorders>
+              <w:bottom w:val="none" w:sz="0" w:space="0" w:color="000000"/>
+              <w:top w:val="none" w:sz="0" w:space="0" w:color="000000"/>
+              <w:left w:val="none" w:sz="0" w:space="0" w:color="000000"/>
+              <w:right w:val="none" w:sz="0" w:space="0" w:color="000000"/>
+            </w:tcBorders>
+            <w:shd w:val="clear" w:color="auto" w:fill="FFFFFF"/>
+            <w:tcMar>
+              <w:top w:w="0" w:type="dxa"/>
+              <w:bottom w:w="0" w:type="dxa"/>
+              <w:left w:w="0" w:type="dxa"/>
+              <w:right w:w="0" w:type="dxa"/>
+            </w:tcMar>
+            <w:vAlign w:val="center"/>
+          </w:tcPr>
+          <w:p>
+            <w:pPr>
+              <w:pStyle w:val="Normal"/>
+              <w:jc w:val="center"/>
+              <w:pBdr>
+                <w:bottom w:val="none" w:sz="0" w:space="0" w:color="000000"/>
+                <w:top w:val="none" w:sz="0" w:space="0" w:color="000000"/>
+                <w:left w:val="none" w:sz="0" w:space="0" w:color="000000"/>
+                <w:right w:val="none" w:sz="0" w:space="0" w:color="000000"/>
+              </w:pBdr>
+              <w:spacing w:after="100" w:before="100" w:line="480"/>
+              <w:ind w:left="100" w:right="100" w:firstLine="0" w:firstLineChars="0"/>
+            </w:pPr>
+            <w:r>
+              <w:rPr>
+                <w:rFonts w:ascii="Times New Roman" w:hAnsi="Times New Roman" w:eastAsia="Times New Roman" w:cs="Times New Roman"/>
+                <w:i w:val="false"/>
+                <w:b w:val="false"/>
+                <w:u w:val="none"/>
+                <w:sz w:val="24"/>
+                <w:szCs w:val="24"/>
+                <w:color w:val="000000"/>
+              </w:rPr>
+              <w:t xml:space="preserve">1</w:t>
+            </w:r>
+          </w:p>
+        </w:tc>
+        <w:tc>
+          <w:tcPr>
+            <w:tcBorders>
+              <w:bottom w:val="none" w:sz="0" w:space="0" w:color="000000"/>
+              <w:top w:val="none" w:sz="0" w:space="0" w:color="000000"/>
+              <w:left w:val="none" w:sz="0" w:space="0" w:color="000000"/>
+              <w:right w:val="none" w:sz="0" w:space="0" w:color="000000"/>
+            </w:tcBorders>
+            <w:shd w:val="clear" w:color="auto" w:fill="FFFFFF"/>
+            <w:tcMar>
+              <w:top w:w="0" w:type="dxa"/>
+              <w:bottom w:w="0" w:type="dxa"/>
+              <w:left w:w="0" w:type="dxa"/>
+              <w:right w:w="0" w:type="dxa"/>
+            </w:tcMar>
+            <w:vAlign w:val="center"/>
+          </w:tcPr>
+          <w:p>
+            <w:pPr>
+              <w:pStyle w:val="Normal"/>
+              <w:jc w:val="center"/>
+              <w:pBdr>
+                <w:bottom w:val="none" w:sz="0" w:space="0" w:color="000000"/>
+                <w:top w:val="none" w:sz="0" w:space="0" w:color="000000"/>
+                <w:left w:val="none" w:sz="0" w:space="0" w:color="000000"/>
+                <w:right w:val="none" w:sz="0" w:space="0" w:color="000000"/>
+              </w:pBdr>
+              <w:spacing w:after="100" w:before="100" w:line="480"/>
+              <w:ind w:left="100" w:right="100" w:firstLine="0" w:firstLineChars="0"/>
+            </w:pPr>
+            <w:r>
+              <w:rPr>
+                <w:rFonts w:ascii="Times New Roman" w:hAnsi="Times New Roman" w:eastAsia="Times New Roman" w:cs="Times New Roman"/>
+                <w:i w:val="false"/>
+                <w:b w:val="false"/>
+                <w:u w:val="none"/>
+                <w:sz w:val="24"/>
+                <w:szCs w:val="24"/>
+                <w:color w:val="000000"/>
+              </w:rPr>
+              <w:t xml:space="preserve">0.3***</w:t>
+            </w:r>
+          </w:p>
+        </w:tc>
+        <w:tc>
+          <w:tcPr>
+            <w:tcBorders>
+              <w:bottom w:val="none" w:sz="0" w:space="0" w:color="000000"/>
+              <w:top w:val="none" w:sz="0" w:space="0" w:color="000000"/>
+              <w:left w:val="none" w:sz="0" w:space="0" w:color="000000"/>
+              <w:right w:val="none" w:sz="0" w:space="0" w:color="000000"/>
+            </w:tcBorders>
+            <w:shd w:val="clear" w:color="auto" w:fill="FFFFFF"/>
+            <w:tcMar>
+              <w:top w:w="0" w:type="dxa"/>
+              <w:bottom w:w="0" w:type="dxa"/>
+              <w:left w:w="0" w:type="dxa"/>
+              <w:right w:w="0" w:type="dxa"/>
+            </w:tcMar>
+            <w:vAlign w:val="center"/>
+          </w:tcPr>
+          <w:p>
+            <w:pPr>
+              <w:pStyle w:val="Normal"/>
+              <w:jc w:val="center"/>
+              <w:pBdr>
+                <w:bottom w:val="none" w:sz="0" w:space="0" w:color="000000"/>
+                <w:top w:val="none" w:sz="0" w:space="0" w:color="000000"/>
+                <w:left w:val="none" w:sz="0" w:space="0" w:color="000000"/>
+                <w:right w:val="none" w:sz="0" w:space="0" w:color="000000"/>
+              </w:pBdr>
+              <w:spacing w:after="100" w:before="100" w:line="480"/>
+              <w:ind w:left="100" w:right="100" w:firstLine="0" w:firstLineChars="0"/>
+            </w:pPr>
+            <w:r>
+              <w:rPr>
+                <w:rFonts w:ascii="Times New Roman" w:hAnsi="Times New Roman" w:eastAsia="Times New Roman" w:cs="Times New Roman"/>
+                <w:i w:val="false"/>
+                <w:b w:val="false"/>
+                <w:u w:val="none"/>
+                <w:sz w:val="24"/>
+                <w:szCs w:val="24"/>
+                <w:color w:val="000000"/>
+              </w:rPr>
+              <w:t xml:space="preserve">0.33***</w:t>
+            </w:r>
+          </w:p>
+        </w:tc>
+        <w:tc>
+          <w:tcPr>
+            <w:tcBorders>
+              <w:bottom w:val="none" w:sz="0" w:space="0" w:color="000000"/>
+              <w:top w:val="none" w:sz="0" w:space="0" w:color="000000"/>
+              <w:left w:val="none" w:sz="0" w:space="0" w:color="000000"/>
+              <w:right w:val="none" w:sz="0" w:space="0" w:color="000000"/>
+            </w:tcBorders>
+            <w:shd w:val="clear" w:color="auto" w:fill="FFFFFF"/>
+            <w:tcMar>
+              <w:top w:w="0" w:type="dxa"/>
+              <w:bottom w:w="0" w:type="dxa"/>
+              <w:left w:w="0" w:type="dxa"/>
+              <w:right w:w="0" w:type="dxa"/>
+            </w:tcMar>
+            <w:vAlign w:val="center"/>
+          </w:tcPr>
+          <w:p>
+            <w:pPr>
+              <w:pStyle w:val="Normal"/>
+              <w:jc w:val="center"/>
+              <w:pBdr>
+                <w:bottom w:val="none" w:sz="0" w:space="0" w:color="000000"/>
+                <w:top w:val="none" w:sz="0" w:space="0" w:color="000000"/>
+                <w:left w:val="none" w:sz="0" w:space="0" w:color="000000"/>
+                <w:right w:val="none" w:sz="0" w:space="0" w:color="000000"/>
+              </w:pBdr>
+              <w:spacing w:after="100" w:before="100" w:line="480"/>
+              <w:ind w:left="100" w:right="100" w:firstLine="0" w:firstLineChars="0"/>
+            </w:pPr>
+            <w:r>
+              <w:rPr>
+                <w:rFonts w:ascii="Times New Roman" w:hAnsi="Times New Roman" w:eastAsia="Times New Roman" w:cs="Times New Roman"/>
+                <w:i w:val="false"/>
+                <w:b w:val="false"/>
+                <w:u w:val="none"/>
+                <w:sz w:val="24"/>
+                <w:szCs w:val="24"/>
+                <w:color w:val="000000"/>
+              </w:rPr>
+              <w:t xml:space="preserve">0.29***</w:t>
+            </w:r>
+          </w:p>
+        </w:tc>
+        <w:tc>
+          <w:tcPr>
+            <w:tcBorders>
+              <w:bottom w:val="none" w:sz="0" w:space="0" w:color="000000"/>
+              <w:top w:val="none" w:sz="0" w:space="0" w:color="000000"/>
+              <w:left w:val="none" w:sz="0" w:space="0" w:color="000000"/>
+              <w:right w:val="none" w:sz="0" w:space="0" w:color="000000"/>
+            </w:tcBorders>
+            <w:shd w:val="clear" w:color="auto" w:fill="FFFFFF"/>
+            <w:tcMar>
+              <w:top w:w="0" w:type="dxa"/>
+              <w:bottom w:w="0" w:type="dxa"/>
+              <w:left w:w="0" w:type="dxa"/>
+              <w:right w:w="0" w:type="dxa"/>
+            </w:tcMar>
+            <w:vAlign w:val="center"/>
+          </w:tcPr>
+          <w:p>
+            <w:pPr>
+              <w:pStyle w:val="Normal"/>
+              <w:jc w:val="center"/>
+              <w:pBdr>
+                <w:bottom w:val="none" w:sz="0" w:space="0" w:color="000000"/>
+                <w:top w:val="none" w:sz="0" w:space="0" w:color="000000"/>
+                <w:left w:val="none" w:sz="0" w:space="0" w:color="000000"/>
+                <w:right w:val="none" w:sz="0" w:space="0" w:color="000000"/>
+              </w:pBdr>
+              <w:spacing w:after="100" w:before="100" w:line="480"/>
+              <w:ind w:left="100" w:right="100" w:firstLine="0" w:firstLineChars="0"/>
+            </w:pPr>
+            <w:r>
+              <w:rPr>
+                <w:rFonts w:ascii="Times New Roman" w:hAnsi="Times New Roman" w:eastAsia="Times New Roman" w:cs="Times New Roman"/>
+                <w:i w:val="false"/>
+                <w:b w:val="false"/>
+                <w:u w:val="none"/>
+                <w:sz w:val="24"/>
+                <w:szCs w:val="24"/>
+                <w:color w:val="000000"/>
+              </w:rPr>
+              <w:t xml:space="preserve">0.07***</w:t>
+            </w:r>
+          </w:p>
+        </w:tc>
+        <w:tc>
+          <w:tcPr>
+            <w:tcBorders>
+              <w:bottom w:val="none" w:sz="0" w:space="0" w:color="000000"/>
+              <w:top w:val="none" w:sz="0" w:space="0" w:color="000000"/>
+              <w:left w:val="none" w:sz="0" w:space="0" w:color="000000"/>
+              <w:right w:val="none" w:sz="0" w:space="0" w:color="000000"/>
+            </w:tcBorders>
+            <w:shd w:val="clear" w:color="auto" w:fill="FFFFFF"/>
+            <w:tcMar>
+              <w:top w:w="0" w:type="dxa"/>
+              <w:bottom w:w="0" w:type="dxa"/>
+              <w:left w:w="0" w:type="dxa"/>
+              <w:right w:w="0" w:type="dxa"/>
+            </w:tcMar>
+            <w:vAlign w:val="center"/>
+          </w:tcPr>
+          <w:p>
+            <w:pPr>
+              <w:pStyle w:val="Normal"/>
+              <w:jc w:val="center"/>
+              <w:pBdr>
+                <w:bottom w:val="none" w:sz="0" w:space="0" w:color="000000"/>
+                <w:top w:val="none" w:sz="0" w:space="0" w:color="000000"/>
+                <w:left w:val="none" w:sz="0" w:space="0" w:color="000000"/>
+                <w:right w:val="none" w:sz="0" w:space="0" w:color="000000"/>
+              </w:pBdr>
+              <w:spacing w:after="100" w:before="100" w:line="480"/>
+              <w:ind w:left="100" w:right="100" w:firstLine="0" w:firstLineChars="0"/>
+            </w:pPr>
+            <w:r>
+              <w:rPr>
+                <w:rFonts w:ascii="Times New Roman" w:hAnsi="Times New Roman" w:eastAsia="Times New Roman" w:cs="Times New Roman"/>
+                <w:i w:val="false"/>
+                <w:b w:val="false"/>
+                <w:u w:val="none"/>
+                <w:sz w:val="24"/>
+                <w:szCs w:val="24"/>
+                <w:color w:val="000000"/>
+              </w:rPr>
+              <w:t xml:space="preserve">0.11***</w:t>
             </w:r>
           </w:p>
         </w:tc>
@@ -1549,359 +1285,271 @@
                 <w:szCs w:val="24"/>
                 <w:color w:val="000000"/>
               </w:rPr>
-              <w:t xml:space="preserve">I patted myself on the back</w:t>
-            </w:r>
-          </w:p>
-        </w:tc>
-        <w:tc>
-          <w:tcPr>
-            <w:tcBorders>
-              <w:bottom w:val="none" w:sz="0" w:space="0" w:color="000000"/>
-              <w:top w:val="none" w:sz="0" w:space="0" w:color="000000"/>
-              <w:left w:val="none" w:sz="0" w:space="0" w:color="000000"/>
-              <w:right w:val="none" w:sz="0" w:space="0" w:color="000000"/>
-            </w:tcBorders>
-            <w:shd w:val="clear" w:color="auto" w:fill="FFFFFF"/>
-            <w:tcMar>
-              <w:top w:w="0" w:type="dxa"/>
-              <w:bottom w:w="0" w:type="dxa"/>
-              <w:left w:w="0" w:type="dxa"/>
-              <w:right w:w="0" w:type="dxa"/>
-            </w:tcMar>
-            <w:vAlign w:val="center"/>
-          </w:tcPr>
-          <w:p>
-            <w:pPr>
-              <w:pStyle w:val="Normal"/>
-              <w:jc w:val="center"/>
-              <w:pBdr>
-                <w:bottom w:val="none" w:sz="0" w:space="0" w:color="000000"/>
-                <w:top w:val="none" w:sz="0" w:space="0" w:color="000000"/>
-                <w:left w:val="none" w:sz="0" w:space="0" w:color="000000"/>
-                <w:right w:val="none" w:sz="0" w:space="0" w:color="000000"/>
-              </w:pBdr>
-              <w:spacing w:after="100" w:before="100" w:line="480"/>
-              <w:ind w:left="100" w:right="100" w:firstLine="0" w:firstLineChars="0"/>
-            </w:pPr>
-            <w:r>
-              <w:rPr>
-                <w:rFonts w:ascii="Times New Roman" w:hAnsi="Times New Roman" w:eastAsia="Times New Roman" w:cs="Times New Roman"/>
-                <w:i w:val="false"/>
-                <w:b w:val="false"/>
-                <w:u w:val="none"/>
-                <w:sz w:val="24"/>
-                <w:szCs w:val="24"/>
-                <w:color w:val="000000"/>
-              </w:rPr>
-              <w:t xml:space="preserve">22.41</w:t>
-            </w:r>
-          </w:p>
-        </w:tc>
-        <w:tc>
-          <w:tcPr>
-            <w:tcBorders>
-              <w:bottom w:val="none" w:sz="0" w:space="0" w:color="000000"/>
-              <w:top w:val="none" w:sz="0" w:space="0" w:color="000000"/>
-              <w:left w:val="none" w:sz="0" w:space="0" w:color="000000"/>
-              <w:right w:val="none" w:sz="0" w:space="0" w:color="000000"/>
-            </w:tcBorders>
-            <w:shd w:val="clear" w:color="auto" w:fill="FFFFFF"/>
-            <w:tcMar>
-              <w:top w:w="0" w:type="dxa"/>
-              <w:bottom w:w="0" w:type="dxa"/>
-              <w:left w:w="0" w:type="dxa"/>
-              <w:right w:w="0" w:type="dxa"/>
-            </w:tcMar>
-            <w:vAlign w:val="center"/>
-          </w:tcPr>
-          <w:p>
-            <w:pPr>
-              <w:pStyle w:val="Normal"/>
-              <w:jc w:val="center"/>
-              <w:pBdr>
-                <w:bottom w:val="none" w:sz="0" w:space="0" w:color="000000"/>
-                <w:top w:val="none" w:sz="0" w:space="0" w:color="000000"/>
-                <w:left w:val="none" w:sz="0" w:space="0" w:color="000000"/>
-                <w:right w:val="none" w:sz="0" w:space="0" w:color="000000"/>
-              </w:pBdr>
-              <w:spacing w:after="100" w:before="100" w:line="480"/>
-              <w:ind w:left="100" w:right="100" w:firstLine="0" w:firstLineChars="0"/>
-            </w:pPr>
-            <w:r>
-              <w:rPr>
-                <w:rFonts w:ascii="Times New Roman" w:hAnsi="Times New Roman" w:eastAsia="Times New Roman" w:cs="Times New Roman"/>
-                <w:i w:val="false"/>
-                <w:b w:val="false"/>
-                <w:u w:val="none"/>
-                <w:sz w:val="24"/>
-                <w:szCs w:val="24"/>
-                <w:color w:val="000000"/>
-              </w:rPr>
-              <w:t xml:space="preserve">0.00</w:t>
-            </w:r>
-          </w:p>
-        </w:tc>
-        <w:tc>
-          <w:tcPr>
-            <w:tcBorders>
-              <w:bottom w:val="none" w:sz="0" w:space="0" w:color="000000"/>
-              <w:top w:val="none" w:sz="0" w:space="0" w:color="000000"/>
-              <w:left w:val="none" w:sz="0" w:space="0" w:color="000000"/>
-              <w:right w:val="none" w:sz="0" w:space="0" w:color="000000"/>
-            </w:tcBorders>
-            <w:shd w:val="clear" w:color="auto" w:fill="FFFFFF"/>
-            <w:tcMar>
-              <w:top w:w="0" w:type="dxa"/>
-              <w:bottom w:w="0" w:type="dxa"/>
-              <w:left w:w="0" w:type="dxa"/>
-              <w:right w:w="0" w:type="dxa"/>
-            </w:tcMar>
-            <w:vAlign w:val="center"/>
-          </w:tcPr>
-          <w:p>
-            <w:pPr>
-              <w:pStyle w:val="Normal"/>
-              <w:jc w:val="center"/>
-              <w:pBdr>
-                <w:bottom w:val="none" w:sz="0" w:space="0" w:color="000000"/>
-                <w:top w:val="none" w:sz="0" w:space="0" w:color="000000"/>
-                <w:left w:val="none" w:sz="0" w:space="0" w:color="000000"/>
-                <w:right w:val="none" w:sz="0" w:space="0" w:color="000000"/>
-              </w:pBdr>
-              <w:spacing w:after="100" w:before="100" w:line="480"/>
-              <w:ind w:left="100" w:right="100" w:firstLine="0" w:firstLineChars="0"/>
-            </w:pPr>
-            <w:r>
-              <w:rPr>
-                <w:rFonts w:ascii="Times New Roman" w:hAnsi="Times New Roman" w:eastAsia="Times New Roman" w:cs="Times New Roman"/>
-                <w:i w:val="false"/>
-                <w:b w:val="false"/>
-                <w:u w:val="none"/>
-                <w:sz w:val="24"/>
-                <w:szCs w:val="24"/>
-                <w:color w:val="000000"/>
-              </w:rPr>
-              <w:t xml:space="preserve">76.21</w:t>
-            </w:r>
-          </w:p>
-        </w:tc>
-        <w:tc>
-          <w:tcPr>
-            <w:tcBorders>
-              <w:bottom w:val="none" w:sz="0" w:space="0" w:color="000000"/>
-              <w:top w:val="none" w:sz="0" w:space="0" w:color="000000"/>
-              <w:left w:val="none" w:sz="0" w:space="0" w:color="000000"/>
-              <w:right w:val="none" w:sz="0" w:space="0" w:color="000000"/>
-            </w:tcBorders>
-            <w:shd w:val="clear" w:color="auto" w:fill="FFFFFF"/>
-            <w:tcMar>
-              <w:top w:w="0" w:type="dxa"/>
-              <w:bottom w:w="0" w:type="dxa"/>
-              <w:left w:w="0" w:type="dxa"/>
-              <w:right w:w="0" w:type="dxa"/>
-            </w:tcMar>
-            <w:vAlign w:val="center"/>
-          </w:tcPr>
-          <w:p>
-            <w:pPr>
-              <w:pStyle w:val="Normal"/>
-              <w:jc w:val="center"/>
-              <w:pBdr>
-                <w:bottom w:val="none" w:sz="0" w:space="0" w:color="000000"/>
-                <w:top w:val="none" w:sz="0" w:space="0" w:color="000000"/>
-                <w:left w:val="none" w:sz="0" w:space="0" w:color="000000"/>
-                <w:right w:val="none" w:sz="0" w:space="0" w:color="000000"/>
-              </w:pBdr>
-              <w:spacing w:after="100" w:before="100" w:line="480"/>
-              <w:ind w:left="100" w:right="100" w:firstLine="0" w:firstLineChars="0"/>
-            </w:pPr>
-            <w:r>
-              <w:rPr>
-                <w:rFonts w:ascii="Times New Roman" w:hAnsi="Times New Roman" w:eastAsia="Times New Roman" w:cs="Times New Roman"/>
-                <w:i w:val="false"/>
-                <w:b w:val="false"/>
-                <w:u w:val="none"/>
-                <w:sz w:val="24"/>
-                <w:szCs w:val="24"/>
-                <w:color w:val="000000"/>
-              </w:rPr>
-              <w:t xml:space="preserve">15.05</w:t>
-            </w:r>
-          </w:p>
-        </w:tc>
-        <w:tc>
-          <w:tcPr>
-            <w:tcBorders>
-              <w:bottom w:val="none" w:sz="0" w:space="0" w:color="000000"/>
-              <w:top w:val="none" w:sz="0" w:space="0" w:color="000000"/>
-              <w:left w:val="none" w:sz="0" w:space="0" w:color="000000"/>
-              <w:right w:val="none" w:sz="0" w:space="0" w:color="000000"/>
-            </w:tcBorders>
-            <w:shd w:val="clear" w:color="auto" w:fill="FFFFFF"/>
-            <w:tcMar>
-              <w:top w:w="0" w:type="dxa"/>
-              <w:bottom w:w="0" w:type="dxa"/>
-              <w:left w:w="0" w:type="dxa"/>
-              <w:right w:w="0" w:type="dxa"/>
-            </w:tcMar>
-            <w:vAlign w:val="center"/>
-          </w:tcPr>
-          <w:p>
-            <w:pPr>
-              <w:pStyle w:val="Normal"/>
-              <w:jc w:val="center"/>
-              <w:pBdr>
-                <w:bottom w:val="none" w:sz="0" w:space="0" w:color="000000"/>
-                <w:top w:val="none" w:sz="0" w:space="0" w:color="000000"/>
-                <w:left w:val="none" w:sz="0" w:space="0" w:color="000000"/>
-                <w:right w:val="none" w:sz="0" w:space="0" w:color="000000"/>
-              </w:pBdr>
-              <w:spacing w:after="100" w:before="100" w:line="480"/>
-              <w:ind w:left="100" w:right="100" w:firstLine="0" w:firstLineChars="0"/>
-            </w:pPr>
-            <w:r>
-              <w:rPr>
-                <w:rFonts w:ascii="Times New Roman" w:hAnsi="Times New Roman" w:eastAsia="Times New Roman" w:cs="Times New Roman"/>
-                <w:i w:val="false"/>
-                <w:b w:val="false"/>
-                <w:u w:val="none"/>
-                <w:sz w:val="24"/>
-                <w:szCs w:val="24"/>
-                <w:color w:val="000000"/>
-              </w:rPr>
-              <w:t xml:space="preserve">16.51</w:t>
-            </w:r>
-          </w:p>
-        </w:tc>
-        <w:tc>
-          <w:tcPr>
-            <w:tcBorders>
-              <w:bottom w:val="none" w:sz="0" w:space="0" w:color="000000"/>
-              <w:top w:val="none" w:sz="0" w:space="0" w:color="000000"/>
-              <w:left w:val="none" w:sz="0" w:space="0" w:color="000000"/>
-              <w:right w:val="none" w:sz="0" w:space="0" w:color="000000"/>
-            </w:tcBorders>
-            <w:shd w:val="clear" w:color="auto" w:fill="FFFFFF"/>
-            <w:tcMar>
-              <w:top w:w="0" w:type="dxa"/>
-              <w:bottom w:w="0" w:type="dxa"/>
-              <w:left w:w="0" w:type="dxa"/>
-              <w:right w:w="0" w:type="dxa"/>
-            </w:tcMar>
-            <w:vAlign w:val="center"/>
-          </w:tcPr>
-          <w:p>
-            <w:pPr>
-              <w:pStyle w:val="Normal"/>
-              <w:jc w:val="center"/>
-              <w:pBdr>
-                <w:bottom w:val="none" w:sz="0" w:space="0" w:color="000000"/>
-                <w:top w:val="none" w:sz="0" w:space="0" w:color="000000"/>
-                <w:left w:val="none" w:sz="0" w:space="0" w:color="000000"/>
-                <w:right w:val="none" w:sz="0" w:space="0" w:color="000000"/>
-              </w:pBdr>
-              <w:spacing w:after="100" w:before="100" w:line="480"/>
-              <w:ind w:left="100" w:right="100" w:firstLine="0" w:firstLineChars="0"/>
-            </w:pPr>
-            <w:r>
-              <w:rPr>
-                <w:rFonts w:ascii="Times New Roman" w:hAnsi="Times New Roman" w:eastAsia="Times New Roman" w:cs="Times New Roman"/>
-                <w:i w:val="false"/>
-                <w:b w:val="false"/>
-                <w:u w:val="none"/>
-                <w:sz w:val="24"/>
-                <w:szCs w:val="24"/>
-                <w:color w:val="000000"/>
-              </w:rPr>
-              <w:t xml:space="preserve">13.68</w:t>
-            </w:r>
-          </w:p>
-        </w:tc>
-        <w:tc>
-          <w:tcPr>
-            <w:tcBorders>
-              <w:bottom w:val="none" w:sz="0" w:space="0" w:color="000000"/>
-              <w:top w:val="none" w:sz="0" w:space="0" w:color="000000"/>
-              <w:left w:val="none" w:sz="0" w:space="0" w:color="000000"/>
-              <w:right w:val="none" w:sz="0" w:space="0" w:color="000000"/>
-            </w:tcBorders>
-            <w:shd w:val="clear" w:color="auto" w:fill="FFFFFF"/>
-            <w:tcMar>
-              <w:top w:w="0" w:type="dxa"/>
-              <w:bottom w:w="0" w:type="dxa"/>
-              <w:left w:w="0" w:type="dxa"/>
-              <w:right w:w="0" w:type="dxa"/>
-            </w:tcMar>
-            <w:vAlign w:val="center"/>
-          </w:tcPr>
-          <w:p>
-            <w:pPr>
-              <w:pStyle w:val="Normal"/>
-              <w:jc w:val="center"/>
-              <w:pBdr>
-                <w:bottom w:val="none" w:sz="0" w:space="0" w:color="000000"/>
-                <w:top w:val="none" w:sz="0" w:space="0" w:color="000000"/>
-                <w:left w:val="none" w:sz="0" w:space="0" w:color="000000"/>
-                <w:right w:val="none" w:sz="0" w:space="0" w:color="000000"/>
-              </w:pBdr>
-              <w:spacing w:after="100" w:before="100" w:line="480"/>
-              <w:ind w:left="100" w:right="100" w:firstLine="0" w:firstLineChars="0"/>
-            </w:pPr>
-            <w:r>
-              <w:rPr>
-                <w:rFonts w:ascii="Times New Roman" w:hAnsi="Times New Roman" w:eastAsia="Times New Roman" w:cs="Times New Roman"/>
-                <w:i w:val="false"/>
-                <w:b w:val="false"/>
-                <w:u w:val="none"/>
-                <w:sz w:val="24"/>
-                <w:szCs w:val="24"/>
-                <w:color w:val="000000"/>
-              </w:rPr>
-              <w:t xml:space="preserve">43.65</w:t>
-            </w:r>
-          </w:p>
-        </w:tc>
-        <w:tc>
-          <w:tcPr>
-            <w:tcBorders>
-              <w:bottom w:val="none" w:sz="0" w:space="0" w:color="000000"/>
-              <w:top w:val="none" w:sz="0" w:space="0" w:color="000000"/>
-              <w:left w:val="none" w:sz="0" w:space="0" w:color="000000"/>
-              <w:right w:val="none" w:sz="0" w:space="0" w:color="000000"/>
-            </w:tcBorders>
-            <w:shd w:val="clear" w:color="auto" w:fill="FFFFFF"/>
-            <w:tcMar>
-              <w:top w:w="0" w:type="dxa"/>
-              <w:bottom w:w="0" w:type="dxa"/>
-              <w:left w:w="0" w:type="dxa"/>
-              <w:right w:w="0" w:type="dxa"/>
-            </w:tcMar>
-            <w:vAlign w:val="center"/>
-          </w:tcPr>
-          <w:p>
-            <w:pPr>
-              <w:pStyle w:val="Normal"/>
-              <w:jc w:val="center"/>
-              <w:pBdr>
-                <w:bottom w:val="none" w:sz="0" w:space="0" w:color="000000"/>
-                <w:top w:val="none" w:sz="0" w:space="0" w:color="000000"/>
-                <w:left w:val="none" w:sz="0" w:space="0" w:color="000000"/>
-                <w:right w:val="none" w:sz="0" w:space="0" w:color="000000"/>
-              </w:pBdr>
-              <w:spacing w:after="100" w:before="100" w:line="480"/>
-              <w:ind w:left="100" w:right="100" w:firstLine="0" w:firstLineChars="0"/>
-            </w:pPr>
-            <w:r>
-              <w:rPr>
-                <w:rFonts w:ascii="Times New Roman" w:hAnsi="Times New Roman" w:eastAsia="Times New Roman" w:cs="Times New Roman"/>
-                <w:i w:val="false"/>
-                <w:b w:val="false"/>
-                <w:u w:val="none"/>
-                <w:sz w:val="24"/>
-                <w:szCs w:val="24"/>
-                <w:color w:val="000000"/>
-              </w:rPr>
-              <w:t xml:space="preserve">0.39</w:t>
+              <w:t xml:space="preserve">0.32***</w:t>
+            </w:r>
+          </w:p>
+        </w:tc>
+        <w:tc>
+          <w:tcPr>
+            <w:tcBorders>
+              <w:bottom w:val="none" w:sz="0" w:space="0" w:color="000000"/>
+              <w:top w:val="none" w:sz="0" w:space="0" w:color="000000"/>
+              <w:left w:val="none" w:sz="0" w:space="0" w:color="000000"/>
+              <w:right w:val="none" w:sz="0" w:space="0" w:color="000000"/>
+            </w:tcBorders>
+            <w:shd w:val="clear" w:color="auto" w:fill="FFFFFF"/>
+            <w:tcMar>
+              <w:top w:w="0" w:type="dxa"/>
+              <w:bottom w:w="0" w:type="dxa"/>
+              <w:left w:w="0" w:type="dxa"/>
+              <w:right w:w="0" w:type="dxa"/>
+            </w:tcMar>
+            <w:vAlign w:val="center"/>
+          </w:tcPr>
+          <w:p>
+            <w:pPr>
+              <w:pStyle w:val="Normal"/>
+              <w:jc w:val="center"/>
+              <w:pBdr>
+                <w:bottom w:val="none" w:sz="0" w:space="0" w:color="000000"/>
+                <w:top w:val="none" w:sz="0" w:space="0" w:color="000000"/>
+                <w:left w:val="none" w:sz="0" w:space="0" w:color="000000"/>
+                <w:right w:val="none" w:sz="0" w:space="0" w:color="000000"/>
+              </w:pBdr>
+              <w:spacing w:after="100" w:before="100" w:line="480"/>
+              <w:ind w:left="100" w:right="100" w:firstLine="0" w:firstLineChars="0"/>
+            </w:pPr>
+            <w:r>
+              <w:rPr>
+                <w:rFonts w:ascii="Times New Roman" w:hAnsi="Times New Roman" w:eastAsia="Times New Roman" w:cs="Times New Roman"/>
+                <w:i w:val="false"/>
+                <w:b w:val="false"/>
+                <w:u w:val="none"/>
+                <w:sz w:val="24"/>
+                <w:szCs w:val="24"/>
+                <w:color w:val="000000"/>
+              </w:rPr>
+              <w:t xml:space="preserve">0.38***</w:t>
+            </w:r>
+          </w:p>
+        </w:tc>
+        <w:tc>
+          <w:tcPr>
+            <w:tcBorders>
+              <w:bottom w:val="none" w:sz="0" w:space="0" w:color="000000"/>
+              <w:top w:val="none" w:sz="0" w:space="0" w:color="000000"/>
+              <w:left w:val="none" w:sz="0" w:space="0" w:color="000000"/>
+              <w:right w:val="none" w:sz="0" w:space="0" w:color="000000"/>
+            </w:tcBorders>
+            <w:shd w:val="clear" w:color="auto" w:fill="FFFFFF"/>
+            <w:tcMar>
+              <w:top w:w="0" w:type="dxa"/>
+              <w:bottom w:w="0" w:type="dxa"/>
+              <w:left w:w="0" w:type="dxa"/>
+              <w:right w:w="0" w:type="dxa"/>
+            </w:tcMar>
+            <w:vAlign w:val="center"/>
+          </w:tcPr>
+          <w:p>
+            <w:pPr>
+              <w:pStyle w:val="Normal"/>
+              <w:jc w:val="center"/>
+              <w:pBdr>
+                <w:bottom w:val="none" w:sz="0" w:space="0" w:color="000000"/>
+                <w:top w:val="none" w:sz="0" w:space="0" w:color="000000"/>
+                <w:left w:val="none" w:sz="0" w:space="0" w:color="000000"/>
+                <w:right w:val="none" w:sz="0" w:space="0" w:color="000000"/>
+              </w:pBdr>
+              <w:spacing w:after="100" w:before="100" w:line="480"/>
+              <w:ind w:left="100" w:right="100" w:firstLine="0" w:firstLineChars="0"/>
+            </w:pPr>
+            <w:r>
+              <w:rPr>
+                <w:rFonts w:ascii="Times New Roman" w:hAnsi="Times New Roman" w:eastAsia="Times New Roman" w:cs="Times New Roman"/>
+                <w:i w:val="false"/>
+                <w:b w:val="false"/>
+                <w:u w:val="none"/>
+                <w:sz w:val="24"/>
+                <w:szCs w:val="24"/>
+                <w:color w:val="000000"/>
+              </w:rPr>
+              <w:t xml:space="preserve">1</w:t>
+            </w:r>
+          </w:p>
+        </w:tc>
+        <w:tc>
+          <w:tcPr>
+            <w:tcBorders>
+              <w:bottom w:val="none" w:sz="0" w:space="0" w:color="000000"/>
+              <w:top w:val="none" w:sz="0" w:space="0" w:color="000000"/>
+              <w:left w:val="none" w:sz="0" w:space="0" w:color="000000"/>
+              <w:right w:val="none" w:sz="0" w:space="0" w:color="000000"/>
+            </w:tcBorders>
+            <w:shd w:val="clear" w:color="auto" w:fill="FFFFFF"/>
+            <w:tcMar>
+              <w:top w:w="0" w:type="dxa"/>
+              <w:bottom w:w="0" w:type="dxa"/>
+              <w:left w:w="0" w:type="dxa"/>
+              <w:right w:w="0" w:type="dxa"/>
+            </w:tcMar>
+            <w:vAlign w:val="center"/>
+          </w:tcPr>
+          <w:p>
+            <w:pPr>
+              <w:pStyle w:val="Normal"/>
+              <w:jc w:val="center"/>
+              <w:pBdr>
+                <w:bottom w:val="none" w:sz="0" w:space="0" w:color="000000"/>
+                <w:top w:val="none" w:sz="0" w:space="0" w:color="000000"/>
+                <w:left w:val="none" w:sz="0" w:space="0" w:color="000000"/>
+                <w:right w:val="none" w:sz="0" w:space="0" w:color="000000"/>
+              </w:pBdr>
+              <w:spacing w:after="100" w:before="100" w:line="480"/>
+              <w:ind w:left="100" w:right="100" w:firstLine="0" w:firstLineChars="0"/>
+            </w:pPr>
+            <w:r>
+              <w:rPr>
+                <w:rFonts w:ascii="Times New Roman" w:hAnsi="Times New Roman" w:eastAsia="Times New Roman" w:cs="Times New Roman"/>
+                <w:i w:val="false"/>
+                <w:b w:val="false"/>
+                <w:u w:val="none"/>
+                <w:sz w:val="24"/>
+                <w:szCs w:val="24"/>
+                <w:color w:val="000000"/>
+              </w:rPr>
+              <w:t xml:space="preserve">0.25***</w:t>
+            </w:r>
+          </w:p>
+        </w:tc>
+        <w:tc>
+          <w:tcPr>
+            <w:tcBorders>
+              <w:bottom w:val="none" w:sz="0" w:space="0" w:color="000000"/>
+              <w:top w:val="none" w:sz="0" w:space="0" w:color="000000"/>
+              <w:left w:val="none" w:sz="0" w:space="0" w:color="000000"/>
+              <w:right w:val="none" w:sz="0" w:space="0" w:color="000000"/>
+            </w:tcBorders>
+            <w:shd w:val="clear" w:color="auto" w:fill="FFFFFF"/>
+            <w:tcMar>
+              <w:top w:w="0" w:type="dxa"/>
+              <w:bottom w:w="0" w:type="dxa"/>
+              <w:left w:w="0" w:type="dxa"/>
+              <w:right w:w="0" w:type="dxa"/>
+            </w:tcMar>
+            <w:vAlign w:val="center"/>
+          </w:tcPr>
+          <w:p>
+            <w:pPr>
+              <w:pStyle w:val="Normal"/>
+              <w:jc w:val="center"/>
+              <w:pBdr>
+                <w:bottom w:val="none" w:sz="0" w:space="0" w:color="000000"/>
+                <w:top w:val="none" w:sz="0" w:space="0" w:color="000000"/>
+                <w:left w:val="none" w:sz="0" w:space="0" w:color="000000"/>
+                <w:right w:val="none" w:sz="0" w:space="0" w:color="000000"/>
+              </w:pBdr>
+              <w:spacing w:after="100" w:before="100" w:line="480"/>
+              <w:ind w:left="100" w:right="100" w:firstLine="0" w:firstLineChars="0"/>
+            </w:pPr>
+            <w:r>
+              <w:rPr>
+                <w:rFonts w:ascii="Times New Roman" w:hAnsi="Times New Roman" w:eastAsia="Times New Roman" w:cs="Times New Roman"/>
+                <w:i w:val="false"/>
+                <w:b w:val="false"/>
+                <w:u w:val="none"/>
+                <w:sz w:val="24"/>
+                <w:szCs w:val="24"/>
+                <w:color w:val="000000"/>
+              </w:rPr>
+              <w:t xml:space="preserve">0.2***</w:t>
+            </w:r>
+          </w:p>
+        </w:tc>
+        <w:tc>
+          <w:tcPr>
+            <w:tcBorders>
+              <w:bottom w:val="none" w:sz="0" w:space="0" w:color="000000"/>
+              <w:top w:val="none" w:sz="0" w:space="0" w:color="000000"/>
+              <w:left w:val="none" w:sz="0" w:space="0" w:color="000000"/>
+              <w:right w:val="none" w:sz="0" w:space="0" w:color="000000"/>
+            </w:tcBorders>
+            <w:shd w:val="clear" w:color="auto" w:fill="FFFFFF"/>
+            <w:tcMar>
+              <w:top w:w="0" w:type="dxa"/>
+              <w:bottom w:w="0" w:type="dxa"/>
+              <w:left w:w="0" w:type="dxa"/>
+              <w:right w:w="0" w:type="dxa"/>
+            </w:tcMar>
+            <w:vAlign w:val="center"/>
+          </w:tcPr>
+          <w:p>
+            <w:pPr>
+              <w:pStyle w:val="Normal"/>
+              <w:jc w:val="center"/>
+              <w:pBdr>
+                <w:bottom w:val="none" w:sz="0" w:space="0" w:color="000000"/>
+                <w:top w:val="none" w:sz="0" w:space="0" w:color="000000"/>
+                <w:left w:val="none" w:sz="0" w:space="0" w:color="000000"/>
+                <w:right w:val="none" w:sz="0" w:space="0" w:color="000000"/>
+              </w:pBdr>
+              <w:spacing w:after="100" w:before="100" w:line="480"/>
+              <w:ind w:left="100" w:right="100" w:firstLine="0" w:firstLineChars="0"/>
+            </w:pPr>
+            <w:r>
+              <w:rPr>
+                <w:rFonts w:ascii="Times New Roman" w:hAnsi="Times New Roman" w:eastAsia="Times New Roman" w:cs="Times New Roman"/>
+                <w:i w:val="false"/>
+                <w:b w:val="false"/>
+                <w:u w:val="none"/>
+                <w:sz w:val="24"/>
+                <w:szCs w:val="24"/>
+                <w:color w:val="000000"/>
+              </w:rPr>
+              <w:t xml:space="preserve">0.07***</w:t>
+            </w:r>
+          </w:p>
+        </w:tc>
+        <w:tc>
+          <w:tcPr>
+            <w:tcBorders>
+              <w:bottom w:val="none" w:sz="0" w:space="0" w:color="000000"/>
+              <w:top w:val="none" w:sz="0" w:space="0" w:color="000000"/>
+              <w:left w:val="none" w:sz="0" w:space="0" w:color="000000"/>
+              <w:right w:val="none" w:sz="0" w:space="0" w:color="000000"/>
+            </w:tcBorders>
+            <w:shd w:val="clear" w:color="auto" w:fill="FFFFFF"/>
+            <w:tcMar>
+              <w:top w:w="0" w:type="dxa"/>
+              <w:bottom w:w="0" w:type="dxa"/>
+              <w:left w:w="0" w:type="dxa"/>
+              <w:right w:w="0" w:type="dxa"/>
+            </w:tcMar>
+            <w:vAlign w:val="center"/>
+          </w:tcPr>
+          <w:p>
+            <w:pPr>
+              <w:pStyle w:val="Normal"/>
+              <w:jc w:val="center"/>
+              <w:pBdr>
+                <w:bottom w:val="none" w:sz="0" w:space="0" w:color="000000"/>
+                <w:top w:val="none" w:sz="0" w:space="0" w:color="000000"/>
+                <w:left w:val="none" w:sz="0" w:space="0" w:color="000000"/>
+                <w:right w:val="none" w:sz="0" w:space="0" w:color="000000"/>
+              </w:pBdr>
+              <w:spacing w:after="100" w:before="100" w:line="480"/>
+              <w:ind w:left="100" w:right="100" w:firstLine="0" w:firstLineChars="0"/>
+            </w:pPr>
+            <w:r>
+              <w:rPr>
+                <w:rFonts w:ascii="Times New Roman" w:hAnsi="Times New Roman" w:eastAsia="Times New Roman" w:cs="Times New Roman"/>
+                <w:i w:val="false"/>
+                <w:b w:val="false"/>
+                <w:u w:val="none"/>
+                <w:sz w:val="24"/>
+                <w:szCs w:val="24"/>
+                <w:color w:val="000000"/>
+              </w:rPr>
+              <w:t xml:space="preserve">0.07***</w:t>
             </w:r>
           </w:p>
         </w:tc>
@@ -1995,359 +1643,271 @@
                 <w:szCs w:val="24"/>
                 <w:color w:val="000000"/>
               </w:rPr>
-              <w:t xml:space="preserve">I expressed my positive feelings, for example by laughing</w:t>
-            </w:r>
-          </w:p>
-        </w:tc>
-        <w:tc>
-          <w:tcPr>
-            <w:tcBorders>
-              <w:bottom w:val="none" w:sz="0" w:space="0" w:color="000000"/>
-              <w:top w:val="none" w:sz="0" w:space="0" w:color="000000"/>
-              <w:left w:val="none" w:sz="0" w:space="0" w:color="000000"/>
-              <w:right w:val="none" w:sz="0" w:space="0" w:color="000000"/>
-            </w:tcBorders>
-            <w:shd w:val="clear" w:color="auto" w:fill="FFFFFF"/>
-            <w:tcMar>
-              <w:top w:w="0" w:type="dxa"/>
-              <w:bottom w:w="0" w:type="dxa"/>
-              <w:left w:w="0" w:type="dxa"/>
-              <w:right w:w="0" w:type="dxa"/>
-            </w:tcMar>
-            <w:vAlign w:val="center"/>
-          </w:tcPr>
-          <w:p>
-            <w:pPr>
-              <w:pStyle w:val="Normal"/>
-              <w:jc w:val="center"/>
-              <w:pBdr>
-                <w:bottom w:val="none" w:sz="0" w:space="0" w:color="000000"/>
-                <w:top w:val="none" w:sz="0" w:space="0" w:color="000000"/>
-                <w:left w:val="none" w:sz="0" w:space="0" w:color="000000"/>
-                <w:right w:val="none" w:sz="0" w:space="0" w:color="000000"/>
-              </w:pBdr>
-              <w:spacing w:after="100" w:before="100" w:line="480"/>
-              <w:ind w:left="100" w:right="100" w:firstLine="0" w:firstLineChars="0"/>
-            </w:pPr>
-            <w:r>
-              <w:rPr>
-                <w:rFonts w:ascii="Times New Roman" w:hAnsi="Times New Roman" w:eastAsia="Times New Roman" w:cs="Times New Roman"/>
-                <w:i w:val="false"/>
-                <w:b w:val="false"/>
-                <w:u w:val="none"/>
-                <w:sz w:val="24"/>
-                <w:szCs w:val="24"/>
-                <w:color w:val="000000"/>
-              </w:rPr>
-              <w:t xml:space="preserve">42.96</w:t>
-            </w:r>
-          </w:p>
-        </w:tc>
-        <w:tc>
-          <w:tcPr>
-            <w:tcBorders>
-              <w:bottom w:val="none" w:sz="0" w:space="0" w:color="000000"/>
-              <w:top w:val="none" w:sz="0" w:space="0" w:color="000000"/>
-              <w:left w:val="none" w:sz="0" w:space="0" w:color="000000"/>
-              <w:right w:val="none" w:sz="0" w:space="0" w:color="000000"/>
-            </w:tcBorders>
-            <w:shd w:val="clear" w:color="auto" w:fill="FFFFFF"/>
-            <w:tcMar>
-              <w:top w:w="0" w:type="dxa"/>
-              <w:bottom w:w="0" w:type="dxa"/>
-              <w:left w:w="0" w:type="dxa"/>
-              <w:right w:w="0" w:type="dxa"/>
-            </w:tcMar>
-            <w:vAlign w:val="center"/>
-          </w:tcPr>
-          <w:p>
-            <w:pPr>
-              <w:pStyle w:val="Normal"/>
-              <w:jc w:val="center"/>
-              <w:pBdr>
-                <w:bottom w:val="none" w:sz="0" w:space="0" w:color="000000"/>
-                <w:top w:val="none" w:sz="0" w:space="0" w:color="000000"/>
-                <w:left w:val="none" w:sz="0" w:space="0" w:color="000000"/>
-                <w:right w:val="none" w:sz="0" w:space="0" w:color="000000"/>
-              </w:pBdr>
-              <w:spacing w:after="100" w:before="100" w:line="480"/>
-              <w:ind w:left="100" w:right="100" w:firstLine="0" w:firstLineChars="0"/>
-            </w:pPr>
-            <w:r>
-              <w:rPr>
-                <w:rFonts w:ascii="Times New Roman" w:hAnsi="Times New Roman" w:eastAsia="Times New Roman" w:cs="Times New Roman"/>
-                <w:i w:val="false"/>
-                <w:b w:val="false"/>
-                <w:u w:val="none"/>
-                <w:sz w:val="24"/>
-                <w:szCs w:val="24"/>
-                <w:color w:val="000000"/>
-              </w:rPr>
-              <w:t xml:space="preserve">0.70</w:t>
-            </w:r>
-          </w:p>
-        </w:tc>
-        <w:tc>
-          <w:tcPr>
-            <w:tcBorders>
-              <w:bottom w:val="none" w:sz="0" w:space="0" w:color="000000"/>
-              <w:top w:val="none" w:sz="0" w:space="0" w:color="000000"/>
-              <w:left w:val="none" w:sz="0" w:space="0" w:color="000000"/>
-              <w:right w:val="none" w:sz="0" w:space="0" w:color="000000"/>
-            </w:tcBorders>
-            <w:shd w:val="clear" w:color="auto" w:fill="FFFFFF"/>
-            <w:tcMar>
-              <w:top w:w="0" w:type="dxa"/>
-              <w:bottom w:w="0" w:type="dxa"/>
-              <w:left w:w="0" w:type="dxa"/>
-              <w:right w:w="0" w:type="dxa"/>
-            </w:tcMar>
-            <w:vAlign w:val="center"/>
-          </w:tcPr>
-          <w:p>
-            <w:pPr>
-              <w:pStyle w:val="Normal"/>
-              <w:jc w:val="center"/>
-              <w:pBdr>
-                <w:bottom w:val="none" w:sz="0" w:space="0" w:color="000000"/>
-                <w:top w:val="none" w:sz="0" w:space="0" w:color="000000"/>
-                <w:left w:val="none" w:sz="0" w:space="0" w:color="000000"/>
-                <w:right w:val="none" w:sz="0" w:space="0" w:color="000000"/>
-              </w:pBdr>
-              <w:spacing w:after="100" w:before="100" w:line="480"/>
-              <w:ind w:left="100" w:right="100" w:firstLine="0" w:firstLineChars="0"/>
-            </w:pPr>
-            <w:r>
-              <w:rPr>
-                <w:rFonts w:ascii="Times New Roman" w:hAnsi="Times New Roman" w:eastAsia="Times New Roman" w:cs="Times New Roman"/>
-                <w:i w:val="false"/>
-                <w:b w:val="false"/>
-                <w:u w:val="none"/>
-                <w:sz w:val="24"/>
-                <w:szCs w:val="24"/>
-                <w:color w:val="000000"/>
-              </w:rPr>
-              <w:t xml:space="preserve">92.97</w:t>
-            </w:r>
-          </w:p>
-        </w:tc>
-        <w:tc>
-          <w:tcPr>
-            <w:tcBorders>
-              <w:bottom w:val="none" w:sz="0" w:space="0" w:color="000000"/>
-              <w:top w:val="none" w:sz="0" w:space="0" w:color="000000"/>
-              <w:left w:val="none" w:sz="0" w:space="0" w:color="000000"/>
-              <w:right w:val="none" w:sz="0" w:space="0" w:color="000000"/>
-            </w:tcBorders>
-            <w:shd w:val="clear" w:color="auto" w:fill="FFFFFF"/>
-            <w:tcMar>
-              <w:top w:w="0" w:type="dxa"/>
-              <w:bottom w:w="0" w:type="dxa"/>
-              <w:left w:w="0" w:type="dxa"/>
-              <w:right w:w="0" w:type="dxa"/>
-            </w:tcMar>
-            <w:vAlign w:val="center"/>
-          </w:tcPr>
-          <w:p>
-            <w:pPr>
-              <w:pStyle w:val="Normal"/>
-              <w:jc w:val="center"/>
-              <w:pBdr>
-                <w:bottom w:val="none" w:sz="0" w:space="0" w:color="000000"/>
-                <w:top w:val="none" w:sz="0" w:space="0" w:color="000000"/>
-                <w:left w:val="none" w:sz="0" w:space="0" w:color="000000"/>
-                <w:right w:val="none" w:sz="0" w:space="0" w:color="000000"/>
-              </w:pBdr>
-              <w:spacing w:after="100" w:before="100" w:line="480"/>
-              <w:ind w:left="100" w:right="100" w:firstLine="0" w:firstLineChars="0"/>
-            </w:pPr>
-            <w:r>
-              <w:rPr>
-                <w:rFonts w:ascii="Times New Roman" w:hAnsi="Times New Roman" w:eastAsia="Times New Roman" w:cs="Times New Roman"/>
-                <w:i w:val="false"/>
-                <w:b w:val="false"/>
-                <w:u w:val="none"/>
-                <w:sz w:val="24"/>
-                <w:szCs w:val="24"/>
-                <w:color w:val="000000"/>
-              </w:rPr>
-              <w:t xml:space="preserve">18.60</w:t>
-            </w:r>
-          </w:p>
-        </w:tc>
-        <w:tc>
-          <w:tcPr>
-            <w:tcBorders>
-              <w:bottom w:val="none" w:sz="0" w:space="0" w:color="000000"/>
-              <w:top w:val="none" w:sz="0" w:space="0" w:color="000000"/>
-              <w:left w:val="none" w:sz="0" w:space="0" w:color="000000"/>
-              <w:right w:val="none" w:sz="0" w:space="0" w:color="000000"/>
-            </w:tcBorders>
-            <w:shd w:val="clear" w:color="auto" w:fill="FFFFFF"/>
-            <w:tcMar>
-              <w:top w:w="0" w:type="dxa"/>
-              <w:bottom w:w="0" w:type="dxa"/>
-              <w:left w:w="0" w:type="dxa"/>
-              <w:right w:w="0" w:type="dxa"/>
-            </w:tcMar>
-            <w:vAlign w:val="center"/>
-          </w:tcPr>
-          <w:p>
-            <w:pPr>
-              <w:pStyle w:val="Normal"/>
-              <w:jc w:val="center"/>
-              <w:pBdr>
-                <w:bottom w:val="none" w:sz="0" w:space="0" w:color="000000"/>
-                <w:top w:val="none" w:sz="0" w:space="0" w:color="000000"/>
-                <w:left w:val="none" w:sz="0" w:space="0" w:color="000000"/>
-                <w:right w:val="none" w:sz="0" w:space="0" w:color="000000"/>
-              </w:pBdr>
-              <w:spacing w:after="100" w:before="100" w:line="480"/>
-              <w:ind w:left="100" w:right="100" w:firstLine="0" w:firstLineChars="0"/>
-            </w:pPr>
-            <w:r>
-              <w:rPr>
-                <w:rFonts w:ascii="Times New Roman" w:hAnsi="Times New Roman" w:eastAsia="Times New Roman" w:cs="Times New Roman"/>
-                <w:i w:val="false"/>
-                <w:b w:val="false"/>
-                <w:u w:val="none"/>
-                <w:sz w:val="24"/>
-                <w:szCs w:val="24"/>
-                <w:color w:val="000000"/>
-              </w:rPr>
-              <w:t xml:space="preserve">21.64</w:t>
-            </w:r>
-          </w:p>
-        </w:tc>
-        <w:tc>
-          <w:tcPr>
-            <w:tcBorders>
-              <w:bottom w:val="none" w:sz="0" w:space="0" w:color="000000"/>
-              <w:top w:val="none" w:sz="0" w:space="0" w:color="000000"/>
-              <w:left w:val="none" w:sz="0" w:space="0" w:color="000000"/>
-              <w:right w:val="none" w:sz="0" w:space="0" w:color="000000"/>
-            </w:tcBorders>
-            <w:shd w:val="clear" w:color="auto" w:fill="FFFFFF"/>
-            <w:tcMar>
-              <w:top w:w="0" w:type="dxa"/>
-              <w:bottom w:w="0" w:type="dxa"/>
-              <w:left w:w="0" w:type="dxa"/>
-              <w:right w:w="0" w:type="dxa"/>
-            </w:tcMar>
-            <w:vAlign w:val="center"/>
-          </w:tcPr>
-          <w:p>
-            <w:pPr>
-              <w:pStyle w:val="Normal"/>
-              <w:jc w:val="center"/>
-              <w:pBdr>
-                <w:bottom w:val="none" w:sz="0" w:space="0" w:color="000000"/>
-                <w:top w:val="none" w:sz="0" w:space="0" w:color="000000"/>
-                <w:left w:val="none" w:sz="0" w:space="0" w:color="000000"/>
-                <w:right w:val="none" w:sz="0" w:space="0" w:color="000000"/>
-              </w:pBdr>
-              <w:spacing w:after="100" w:before="100" w:line="480"/>
-              <w:ind w:left="100" w:right="100" w:firstLine="0" w:firstLineChars="0"/>
-            </w:pPr>
-            <w:r>
-              <w:rPr>
-                <w:rFonts w:ascii="Times New Roman" w:hAnsi="Times New Roman" w:eastAsia="Times New Roman" w:cs="Times New Roman"/>
-                <w:i w:val="false"/>
-                <w:b w:val="false"/>
-                <w:u w:val="none"/>
-                <w:sz w:val="24"/>
-                <w:szCs w:val="24"/>
-                <w:color w:val="000000"/>
-              </w:rPr>
-              <w:t xml:space="preserve">6.37</w:t>
-            </w:r>
-          </w:p>
-        </w:tc>
-        <w:tc>
-          <w:tcPr>
-            <w:tcBorders>
-              <w:bottom w:val="none" w:sz="0" w:space="0" w:color="000000"/>
-              <w:top w:val="none" w:sz="0" w:space="0" w:color="000000"/>
-              <w:left w:val="none" w:sz="0" w:space="0" w:color="000000"/>
-              <w:right w:val="none" w:sz="0" w:space="0" w:color="000000"/>
-            </w:tcBorders>
-            <w:shd w:val="clear" w:color="auto" w:fill="FFFFFF"/>
-            <w:tcMar>
-              <w:top w:w="0" w:type="dxa"/>
-              <w:bottom w:w="0" w:type="dxa"/>
-              <w:left w:w="0" w:type="dxa"/>
-              <w:right w:w="0" w:type="dxa"/>
-            </w:tcMar>
-            <w:vAlign w:val="center"/>
-          </w:tcPr>
-          <w:p>
-            <w:pPr>
-              <w:pStyle w:val="Normal"/>
-              <w:jc w:val="center"/>
-              <w:pBdr>
-                <w:bottom w:val="none" w:sz="0" w:space="0" w:color="000000"/>
-                <w:top w:val="none" w:sz="0" w:space="0" w:color="000000"/>
-                <w:left w:val="none" w:sz="0" w:space="0" w:color="000000"/>
-                <w:right w:val="none" w:sz="0" w:space="0" w:color="000000"/>
-              </w:pBdr>
-              <w:spacing w:after="100" w:before="100" w:line="480"/>
-              <w:ind w:left="100" w:right="100" w:firstLine="0" w:firstLineChars="0"/>
-            </w:pPr>
-            <w:r>
-              <w:rPr>
-                <w:rFonts w:ascii="Times New Roman" w:hAnsi="Times New Roman" w:eastAsia="Times New Roman" w:cs="Times New Roman"/>
-                <w:i w:val="false"/>
-                <w:b w:val="false"/>
-                <w:u w:val="none"/>
-                <w:sz w:val="24"/>
-                <w:szCs w:val="24"/>
-                <w:color w:val="000000"/>
-              </w:rPr>
-              <w:t xml:space="preserve">21.75</w:t>
-            </w:r>
-          </w:p>
-        </w:tc>
-        <w:tc>
-          <w:tcPr>
-            <w:tcBorders>
-              <w:bottom w:val="none" w:sz="0" w:space="0" w:color="000000"/>
-              <w:top w:val="none" w:sz="0" w:space="0" w:color="000000"/>
-              <w:left w:val="none" w:sz="0" w:space="0" w:color="000000"/>
-              <w:right w:val="none" w:sz="0" w:space="0" w:color="000000"/>
-            </w:tcBorders>
-            <w:shd w:val="clear" w:color="auto" w:fill="FFFFFF"/>
-            <w:tcMar>
-              <w:top w:w="0" w:type="dxa"/>
-              <w:bottom w:w="0" w:type="dxa"/>
-              <w:left w:w="0" w:type="dxa"/>
-              <w:right w:w="0" w:type="dxa"/>
-            </w:tcMar>
-            <w:vAlign w:val="center"/>
-          </w:tcPr>
-          <w:p>
-            <w:pPr>
-              <w:pStyle w:val="Normal"/>
-              <w:jc w:val="center"/>
-              <w:pBdr>
-                <w:bottom w:val="none" w:sz="0" w:space="0" w:color="000000"/>
-                <w:top w:val="none" w:sz="0" w:space="0" w:color="000000"/>
-                <w:left w:val="none" w:sz="0" w:space="0" w:color="000000"/>
-                <w:right w:val="none" w:sz="0" w:space="0" w:color="000000"/>
-              </w:pBdr>
-              <w:spacing w:after="100" w:before="100" w:line="480"/>
-              <w:ind w:left="100" w:right="100" w:firstLine="0" w:firstLineChars="0"/>
-            </w:pPr>
-            <w:r>
-              <w:rPr>
-                <w:rFonts w:ascii="Times New Roman" w:hAnsi="Times New Roman" w:eastAsia="Times New Roman" w:cs="Times New Roman"/>
-                <w:i w:val="false"/>
-                <w:b w:val="false"/>
-                <w:u w:val="none"/>
-                <w:sz w:val="24"/>
-                <w:szCs w:val="24"/>
-                <w:color w:val="000000"/>
-              </w:rPr>
-              <w:t xml:space="preserve">0.40</w:t>
+              <w:t xml:space="preserve">0.27**</w:t>
+            </w:r>
+          </w:p>
+        </w:tc>
+        <w:tc>
+          <w:tcPr>
+            <w:tcBorders>
+              <w:bottom w:val="none" w:sz="0" w:space="0" w:color="000000"/>
+              <w:top w:val="none" w:sz="0" w:space="0" w:color="000000"/>
+              <w:left w:val="none" w:sz="0" w:space="0" w:color="000000"/>
+              <w:right w:val="none" w:sz="0" w:space="0" w:color="000000"/>
+            </w:tcBorders>
+            <w:shd w:val="clear" w:color="auto" w:fill="FFFFFF"/>
+            <w:tcMar>
+              <w:top w:w="0" w:type="dxa"/>
+              <w:bottom w:w="0" w:type="dxa"/>
+              <w:left w:w="0" w:type="dxa"/>
+              <w:right w:w="0" w:type="dxa"/>
+            </w:tcMar>
+            <w:vAlign w:val="center"/>
+          </w:tcPr>
+          <w:p>
+            <w:pPr>
+              <w:pStyle w:val="Normal"/>
+              <w:jc w:val="center"/>
+              <w:pBdr>
+                <w:bottom w:val="none" w:sz="0" w:space="0" w:color="000000"/>
+                <w:top w:val="none" w:sz="0" w:space="0" w:color="000000"/>
+                <w:left w:val="none" w:sz="0" w:space="0" w:color="000000"/>
+                <w:right w:val="none" w:sz="0" w:space="0" w:color="000000"/>
+              </w:pBdr>
+              <w:spacing w:after="100" w:before="100" w:line="480"/>
+              <w:ind w:left="100" w:right="100" w:firstLine="0" w:firstLineChars="0"/>
+            </w:pPr>
+            <w:r>
+              <w:rPr>
+                <w:rFonts w:ascii="Times New Roman" w:hAnsi="Times New Roman" w:eastAsia="Times New Roman" w:cs="Times New Roman"/>
+                <w:i w:val="false"/>
+                <w:b w:val="false"/>
+                <w:u w:val="none"/>
+                <w:sz w:val="24"/>
+                <w:szCs w:val="24"/>
+                <w:color w:val="000000"/>
+              </w:rPr>
+              <w:t xml:space="preserve">0.22*</w:t>
+            </w:r>
+          </w:p>
+        </w:tc>
+        <w:tc>
+          <w:tcPr>
+            <w:tcBorders>
+              <w:bottom w:val="none" w:sz="0" w:space="0" w:color="000000"/>
+              <w:top w:val="none" w:sz="0" w:space="0" w:color="000000"/>
+              <w:left w:val="none" w:sz="0" w:space="0" w:color="000000"/>
+              <w:right w:val="none" w:sz="0" w:space="0" w:color="000000"/>
+            </w:tcBorders>
+            <w:shd w:val="clear" w:color="auto" w:fill="FFFFFF"/>
+            <w:tcMar>
+              <w:top w:w="0" w:type="dxa"/>
+              <w:bottom w:w="0" w:type="dxa"/>
+              <w:left w:w="0" w:type="dxa"/>
+              <w:right w:w="0" w:type="dxa"/>
+            </w:tcMar>
+            <w:vAlign w:val="center"/>
+          </w:tcPr>
+          <w:p>
+            <w:pPr>
+              <w:pStyle w:val="Normal"/>
+              <w:jc w:val="center"/>
+              <w:pBdr>
+                <w:bottom w:val="none" w:sz="0" w:space="0" w:color="000000"/>
+                <w:top w:val="none" w:sz="0" w:space="0" w:color="000000"/>
+                <w:left w:val="none" w:sz="0" w:space="0" w:color="000000"/>
+                <w:right w:val="none" w:sz="0" w:space="0" w:color="000000"/>
+              </w:pBdr>
+              <w:spacing w:after="100" w:before="100" w:line="480"/>
+              <w:ind w:left="100" w:right="100" w:firstLine="0" w:firstLineChars="0"/>
+            </w:pPr>
+            <w:r>
+              <w:rPr>
+                <w:rFonts w:ascii="Times New Roman" w:hAnsi="Times New Roman" w:eastAsia="Times New Roman" w:cs="Times New Roman"/>
+                <w:i w:val="false"/>
+                <w:b w:val="false"/>
+                <w:u w:val="none"/>
+                <w:sz w:val="24"/>
+                <w:szCs w:val="24"/>
+                <w:color w:val="000000"/>
+              </w:rPr>
+              <w:t xml:space="preserve">0.24**</w:t>
+            </w:r>
+          </w:p>
+        </w:tc>
+        <w:tc>
+          <w:tcPr>
+            <w:tcBorders>
+              <w:bottom w:val="none" w:sz="0" w:space="0" w:color="000000"/>
+              <w:top w:val="none" w:sz="0" w:space="0" w:color="000000"/>
+              <w:left w:val="none" w:sz="0" w:space="0" w:color="000000"/>
+              <w:right w:val="none" w:sz="0" w:space="0" w:color="000000"/>
+            </w:tcBorders>
+            <w:shd w:val="clear" w:color="auto" w:fill="FFFFFF"/>
+            <w:tcMar>
+              <w:top w:w="0" w:type="dxa"/>
+              <w:bottom w:w="0" w:type="dxa"/>
+              <w:left w:w="0" w:type="dxa"/>
+              <w:right w:w="0" w:type="dxa"/>
+            </w:tcMar>
+            <w:vAlign w:val="center"/>
+          </w:tcPr>
+          <w:p>
+            <w:pPr>
+              <w:pStyle w:val="Normal"/>
+              <w:jc w:val="center"/>
+              <w:pBdr>
+                <w:bottom w:val="none" w:sz="0" w:space="0" w:color="000000"/>
+                <w:top w:val="none" w:sz="0" w:space="0" w:color="000000"/>
+                <w:left w:val="none" w:sz="0" w:space="0" w:color="000000"/>
+                <w:right w:val="none" w:sz="0" w:space="0" w:color="000000"/>
+              </w:pBdr>
+              <w:spacing w:after="100" w:before="100" w:line="480"/>
+              <w:ind w:left="100" w:right="100" w:firstLine="0" w:firstLineChars="0"/>
+            </w:pPr>
+            <w:r>
+              <w:rPr>
+                <w:rFonts w:ascii="Times New Roman" w:hAnsi="Times New Roman" w:eastAsia="Times New Roman" w:cs="Times New Roman"/>
+                <w:i w:val="false"/>
+                <w:b w:val="false"/>
+                <w:u w:val="none"/>
+                <w:sz w:val="24"/>
+                <w:szCs w:val="24"/>
+                <w:color w:val="000000"/>
+              </w:rPr>
+              <w:t xml:space="preserve">1</w:t>
+            </w:r>
+          </w:p>
+        </w:tc>
+        <w:tc>
+          <w:tcPr>
+            <w:tcBorders>
+              <w:bottom w:val="none" w:sz="0" w:space="0" w:color="000000"/>
+              <w:top w:val="none" w:sz="0" w:space="0" w:color="000000"/>
+              <w:left w:val="none" w:sz="0" w:space="0" w:color="000000"/>
+              <w:right w:val="none" w:sz="0" w:space="0" w:color="000000"/>
+            </w:tcBorders>
+            <w:shd w:val="clear" w:color="auto" w:fill="FFFFFF"/>
+            <w:tcMar>
+              <w:top w:w="0" w:type="dxa"/>
+              <w:bottom w:w="0" w:type="dxa"/>
+              <w:left w:w="0" w:type="dxa"/>
+              <w:right w:w="0" w:type="dxa"/>
+            </w:tcMar>
+            <w:vAlign w:val="center"/>
+          </w:tcPr>
+          <w:p>
+            <w:pPr>
+              <w:pStyle w:val="Normal"/>
+              <w:jc w:val="center"/>
+              <w:pBdr>
+                <w:bottom w:val="none" w:sz="0" w:space="0" w:color="000000"/>
+                <w:top w:val="none" w:sz="0" w:space="0" w:color="000000"/>
+                <w:left w:val="none" w:sz="0" w:space="0" w:color="000000"/>
+                <w:right w:val="none" w:sz="0" w:space="0" w:color="000000"/>
+              </w:pBdr>
+              <w:spacing w:after="100" w:before="100" w:line="480"/>
+              <w:ind w:left="100" w:right="100" w:firstLine="0" w:firstLineChars="0"/>
+            </w:pPr>
+            <w:r>
+              <w:rPr>
+                <w:rFonts w:ascii="Times New Roman" w:hAnsi="Times New Roman" w:eastAsia="Times New Roman" w:cs="Times New Roman"/>
+                <w:i w:val="false"/>
+                <w:b w:val="false"/>
+                <w:u w:val="none"/>
+                <w:sz w:val="24"/>
+                <w:szCs w:val="24"/>
+                <w:color w:val="000000"/>
+              </w:rPr>
+              <w:t xml:space="preserve">0.39***</w:t>
+            </w:r>
+          </w:p>
+        </w:tc>
+        <w:tc>
+          <w:tcPr>
+            <w:tcBorders>
+              <w:bottom w:val="none" w:sz="0" w:space="0" w:color="000000"/>
+              <w:top w:val="none" w:sz="0" w:space="0" w:color="000000"/>
+              <w:left w:val="none" w:sz="0" w:space="0" w:color="000000"/>
+              <w:right w:val="none" w:sz="0" w:space="0" w:color="000000"/>
+            </w:tcBorders>
+            <w:shd w:val="clear" w:color="auto" w:fill="FFFFFF"/>
+            <w:tcMar>
+              <w:top w:w="0" w:type="dxa"/>
+              <w:bottom w:w="0" w:type="dxa"/>
+              <w:left w:w="0" w:type="dxa"/>
+              <w:right w:w="0" w:type="dxa"/>
+            </w:tcMar>
+            <w:vAlign w:val="center"/>
+          </w:tcPr>
+          <w:p>
+            <w:pPr>
+              <w:pStyle w:val="Normal"/>
+              <w:jc w:val="center"/>
+              <w:pBdr>
+                <w:bottom w:val="none" w:sz="0" w:space="0" w:color="000000"/>
+                <w:top w:val="none" w:sz="0" w:space="0" w:color="000000"/>
+                <w:left w:val="none" w:sz="0" w:space="0" w:color="000000"/>
+                <w:right w:val="none" w:sz="0" w:space="0" w:color="000000"/>
+              </w:pBdr>
+              <w:spacing w:after="100" w:before="100" w:line="480"/>
+              <w:ind w:left="100" w:right="100" w:firstLine="0" w:firstLineChars="0"/>
+            </w:pPr>
+            <w:r>
+              <w:rPr>
+                <w:rFonts w:ascii="Times New Roman" w:hAnsi="Times New Roman" w:eastAsia="Times New Roman" w:cs="Times New Roman"/>
+                <w:i w:val="false"/>
+                <w:b w:val="false"/>
+                <w:u w:val="none"/>
+                <w:sz w:val="24"/>
+                <w:szCs w:val="24"/>
+                <w:color w:val="000000"/>
+              </w:rPr>
+              <w:t xml:space="preserve">-0.02*</w:t>
+            </w:r>
+          </w:p>
+        </w:tc>
+        <w:tc>
+          <w:tcPr>
+            <w:tcBorders>
+              <w:bottom w:val="none" w:sz="0" w:space="0" w:color="000000"/>
+              <w:top w:val="none" w:sz="0" w:space="0" w:color="000000"/>
+              <w:left w:val="none" w:sz="0" w:space="0" w:color="000000"/>
+              <w:right w:val="none" w:sz="0" w:space="0" w:color="000000"/>
+            </w:tcBorders>
+            <w:shd w:val="clear" w:color="auto" w:fill="FFFFFF"/>
+            <w:tcMar>
+              <w:top w:w="0" w:type="dxa"/>
+              <w:bottom w:w="0" w:type="dxa"/>
+              <w:left w:w="0" w:type="dxa"/>
+              <w:right w:w="0" w:type="dxa"/>
+            </w:tcMar>
+            <w:vAlign w:val="center"/>
+          </w:tcPr>
+          <w:p>
+            <w:pPr>
+              <w:pStyle w:val="Normal"/>
+              <w:jc w:val="center"/>
+              <w:pBdr>
+                <w:bottom w:val="none" w:sz="0" w:space="0" w:color="000000"/>
+                <w:top w:val="none" w:sz="0" w:space="0" w:color="000000"/>
+                <w:left w:val="none" w:sz="0" w:space="0" w:color="000000"/>
+                <w:right w:val="none" w:sz="0" w:space="0" w:color="000000"/>
+              </w:pBdr>
+              <w:spacing w:after="100" w:before="100" w:line="480"/>
+              <w:ind w:left="100" w:right="100" w:firstLine="0" w:firstLineChars="0"/>
+            </w:pPr>
+            <w:r>
+              <w:rPr>
+                <w:rFonts w:ascii="Times New Roman" w:hAnsi="Times New Roman" w:eastAsia="Times New Roman" w:cs="Times New Roman"/>
+                <w:i w:val="false"/>
+                <w:b w:val="false"/>
+                <w:u w:val="none"/>
+                <w:sz w:val="24"/>
+                <w:szCs w:val="24"/>
+                <w:color w:val="000000"/>
+              </w:rPr>
+              <w:t xml:space="preserve">0.08***</w:t>
             </w:r>
           </w:p>
         </w:tc>
@@ -2441,359 +2001,271 @@
                 <w:szCs w:val="24"/>
                 <w:color w:val="000000"/>
               </w:rPr>
-              <w:t xml:space="preserve">I shared or celebrated my feelings with others</w:t>
-            </w:r>
-          </w:p>
-        </w:tc>
-        <w:tc>
-          <w:tcPr>
-            <w:tcBorders>
-              <w:bottom w:val="none" w:sz="0" w:space="0" w:color="000000"/>
-              <w:top w:val="none" w:sz="0" w:space="0" w:color="000000"/>
-              <w:left w:val="none" w:sz="0" w:space="0" w:color="000000"/>
-              <w:right w:val="none" w:sz="0" w:space="0" w:color="000000"/>
-            </w:tcBorders>
-            <w:shd w:val="clear" w:color="auto" w:fill="FFFFFF"/>
-            <w:tcMar>
-              <w:top w:w="0" w:type="dxa"/>
-              <w:bottom w:w="0" w:type="dxa"/>
-              <w:left w:w="0" w:type="dxa"/>
-              <w:right w:w="0" w:type="dxa"/>
-            </w:tcMar>
-            <w:vAlign w:val="center"/>
-          </w:tcPr>
-          <w:p>
-            <w:pPr>
-              <w:pStyle w:val="Normal"/>
-              <w:jc w:val="center"/>
-              <w:pBdr>
-                <w:bottom w:val="none" w:sz="0" w:space="0" w:color="000000"/>
-                <w:top w:val="none" w:sz="0" w:space="0" w:color="000000"/>
-                <w:left w:val="none" w:sz="0" w:space="0" w:color="000000"/>
-                <w:right w:val="none" w:sz="0" w:space="0" w:color="000000"/>
-              </w:pBdr>
-              <w:spacing w:after="100" w:before="100" w:line="480"/>
-              <w:ind w:left="100" w:right="100" w:firstLine="0" w:firstLineChars="0"/>
-            </w:pPr>
-            <w:r>
-              <w:rPr>
-                <w:rFonts w:ascii="Times New Roman" w:hAnsi="Times New Roman" w:eastAsia="Times New Roman" w:cs="Times New Roman"/>
-                <w:i w:val="false"/>
-                <w:b w:val="false"/>
-                <w:u w:val="none"/>
-                <w:sz w:val="24"/>
-                <w:szCs w:val="24"/>
-                <w:color w:val="000000"/>
-              </w:rPr>
-              <w:t xml:space="preserve">24.23</w:t>
-            </w:r>
-          </w:p>
-        </w:tc>
-        <w:tc>
-          <w:tcPr>
-            <w:tcBorders>
-              <w:bottom w:val="none" w:sz="0" w:space="0" w:color="000000"/>
-              <w:top w:val="none" w:sz="0" w:space="0" w:color="000000"/>
-              <w:left w:val="none" w:sz="0" w:space="0" w:color="000000"/>
-              <w:right w:val="none" w:sz="0" w:space="0" w:color="000000"/>
-            </w:tcBorders>
-            <w:shd w:val="clear" w:color="auto" w:fill="FFFFFF"/>
-            <w:tcMar>
-              <w:top w:w="0" w:type="dxa"/>
-              <w:bottom w:w="0" w:type="dxa"/>
-              <w:left w:w="0" w:type="dxa"/>
-              <w:right w:w="0" w:type="dxa"/>
-            </w:tcMar>
-            <w:vAlign w:val="center"/>
-          </w:tcPr>
-          <w:p>
-            <w:pPr>
-              <w:pStyle w:val="Normal"/>
-              <w:jc w:val="center"/>
-              <w:pBdr>
-                <w:bottom w:val="none" w:sz="0" w:space="0" w:color="000000"/>
-                <w:top w:val="none" w:sz="0" w:space="0" w:color="000000"/>
-                <w:left w:val="none" w:sz="0" w:space="0" w:color="000000"/>
-                <w:right w:val="none" w:sz="0" w:space="0" w:color="000000"/>
-              </w:pBdr>
-              <w:spacing w:after="100" w:before="100" w:line="480"/>
-              <w:ind w:left="100" w:right="100" w:firstLine="0" w:firstLineChars="0"/>
-            </w:pPr>
-            <w:r>
-              <w:rPr>
-                <w:rFonts w:ascii="Times New Roman" w:hAnsi="Times New Roman" w:eastAsia="Times New Roman" w:cs="Times New Roman"/>
-                <w:i w:val="false"/>
-                <w:b w:val="false"/>
-                <w:u w:val="none"/>
-                <w:sz w:val="24"/>
-                <w:szCs w:val="24"/>
-                <w:color w:val="000000"/>
-              </w:rPr>
-              <w:t xml:space="preserve">0.00</w:t>
-            </w:r>
-          </w:p>
-        </w:tc>
-        <w:tc>
-          <w:tcPr>
-            <w:tcBorders>
-              <w:bottom w:val="none" w:sz="0" w:space="0" w:color="000000"/>
-              <w:top w:val="none" w:sz="0" w:space="0" w:color="000000"/>
-              <w:left w:val="none" w:sz="0" w:space="0" w:color="000000"/>
-              <w:right w:val="none" w:sz="0" w:space="0" w:color="000000"/>
-            </w:tcBorders>
-            <w:shd w:val="clear" w:color="auto" w:fill="FFFFFF"/>
-            <w:tcMar>
-              <w:top w:w="0" w:type="dxa"/>
-              <w:bottom w:w="0" w:type="dxa"/>
-              <w:left w:w="0" w:type="dxa"/>
-              <w:right w:w="0" w:type="dxa"/>
-            </w:tcMar>
-            <w:vAlign w:val="center"/>
-          </w:tcPr>
-          <w:p>
-            <w:pPr>
-              <w:pStyle w:val="Normal"/>
-              <w:jc w:val="center"/>
-              <w:pBdr>
-                <w:bottom w:val="none" w:sz="0" w:space="0" w:color="000000"/>
-                <w:top w:val="none" w:sz="0" w:space="0" w:color="000000"/>
-                <w:left w:val="none" w:sz="0" w:space="0" w:color="000000"/>
-                <w:right w:val="none" w:sz="0" w:space="0" w:color="000000"/>
-              </w:pBdr>
-              <w:spacing w:after="100" w:before="100" w:line="480"/>
-              <w:ind w:left="100" w:right="100" w:firstLine="0" w:firstLineChars="0"/>
-            </w:pPr>
-            <w:r>
-              <w:rPr>
-                <w:rFonts w:ascii="Times New Roman" w:hAnsi="Times New Roman" w:eastAsia="Times New Roman" w:cs="Times New Roman"/>
-                <w:i w:val="false"/>
-                <w:b w:val="false"/>
-                <w:u w:val="none"/>
-                <w:sz w:val="24"/>
-                <w:szCs w:val="24"/>
-                <w:color w:val="000000"/>
-              </w:rPr>
-              <w:t xml:space="preserve">85.22</w:t>
-            </w:r>
-          </w:p>
-        </w:tc>
-        <w:tc>
-          <w:tcPr>
-            <w:tcBorders>
-              <w:bottom w:val="none" w:sz="0" w:space="0" w:color="000000"/>
-              <w:top w:val="none" w:sz="0" w:space="0" w:color="000000"/>
-              <w:left w:val="none" w:sz="0" w:space="0" w:color="000000"/>
-              <w:right w:val="none" w:sz="0" w:space="0" w:color="000000"/>
-            </w:tcBorders>
-            <w:shd w:val="clear" w:color="auto" w:fill="FFFFFF"/>
-            <w:tcMar>
-              <w:top w:w="0" w:type="dxa"/>
-              <w:bottom w:w="0" w:type="dxa"/>
-              <w:left w:w="0" w:type="dxa"/>
-              <w:right w:w="0" w:type="dxa"/>
-            </w:tcMar>
-            <w:vAlign w:val="center"/>
-          </w:tcPr>
-          <w:p>
-            <w:pPr>
-              <w:pStyle w:val="Normal"/>
-              <w:jc w:val="center"/>
-              <w:pBdr>
-                <w:bottom w:val="none" w:sz="0" w:space="0" w:color="000000"/>
-                <w:top w:val="none" w:sz="0" w:space="0" w:color="000000"/>
-                <w:left w:val="none" w:sz="0" w:space="0" w:color="000000"/>
-                <w:right w:val="none" w:sz="0" w:space="0" w:color="000000"/>
-              </w:pBdr>
-              <w:spacing w:after="100" w:before="100" w:line="480"/>
-              <w:ind w:left="100" w:right="100" w:firstLine="0" w:firstLineChars="0"/>
-            </w:pPr>
-            <w:r>
-              <w:rPr>
-                <w:rFonts w:ascii="Times New Roman" w:hAnsi="Times New Roman" w:eastAsia="Times New Roman" w:cs="Times New Roman"/>
-                <w:i w:val="false"/>
-                <w:b w:val="false"/>
-                <w:u w:val="none"/>
-                <w:sz w:val="24"/>
-                <w:szCs w:val="24"/>
-                <w:color w:val="000000"/>
-              </w:rPr>
-              <w:t xml:space="preserve">17.53</w:t>
-            </w:r>
-          </w:p>
-        </w:tc>
-        <w:tc>
-          <w:tcPr>
-            <w:tcBorders>
-              <w:bottom w:val="none" w:sz="0" w:space="0" w:color="000000"/>
-              <w:top w:val="none" w:sz="0" w:space="0" w:color="000000"/>
-              <w:left w:val="none" w:sz="0" w:space="0" w:color="000000"/>
-              <w:right w:val="none" w:sz="0" w:space="0" w:color="000000"/>
-            </w:tcBorders>
-            <w:shd w:val="clear" w:color="auto" w:fill="FFFFFF"/>
-            <w:tcMar>
-              <w:top w:w="0" w:type="dxa"/>
-              <w:bottom w:w="0" w:type="dxa"/>
-              <w:left w:w="0" w:type="dxa"/>
-              <w:right w:w="0" w:type="dxa"/>
-            </w:tcMar>
-            <w:vAlign w:val="center"/>
-          </w:tcPr>
-          <w:p>
-            <w:pPr>
-              <w:pStyle w:val="Normal"/>
-              <w:jc w:val="center"/>
-              <w:pBdr>
-                <w:bottom w:val="none" w:sz="0" w:space="0" w:color="000000"/>
-                <w:top w:val="none" w:sz="0" w:space="0" w:color="000000"/>
-                <w:left w:val="none" w:sz="0" w:space="0" w:color="000000"/>
-                <w:right w:val="none" w:sz="0" w:space="0" w:color="000000"/>
-              </w:pBdr>
-              <w:spacing w:after="100" w:before="100" w:line="480"/>
-              <w:ind w:left="100" w:right="100" w:firstLine="0" w:firstLineChars="0"/>
-            </w:pPr>
-            <w:r>
-              <w:rPr>
-                <w:rFonts w:ascii="Times New Roman" w:hAnsi="Times New Roman" w:eastAsia="Times New Roman" w:cs="Times New Roman"/>
-                <w:i w:val="false"/>
-                <w:b w:val="false"/>
-                <w:u w:val="none"/>
-                <w:sz w:val="24"/>
-                <w:szCs w:val="24"/>
-                <w:color w:val="000000"/>
-              </w:rPr>
-              <w:t xml:space="preserve">17.78</w:t>
-            </w:r>
-          </w:p>
-        </w:tc>
-        <w:tc>
-          <w:tcPr>
-            <w:tcBorders>
-              <w:bottom w:val="none" w:sz="0" w:space="0" w:color="000000"/>
-              <w:top w:val="none" w:sz="0" w:space="0" w:color="000000"/>
-              <w:left w:val="none" w:sz="0" w:space="0" w:color="000000"/>
-              <w:right w:val="none" w:sz="0" w:space="0" w:color="000000"/>
-            </w:tcBorders>
-            <w:shd w:val="clear" w:color="auto" w:fill="FFFFFF"/>
-            <w:tcMar>
-              <w:top w:w="0" w:type="dxa"/>
-              <w:bottom w:w="0" w:type="dxa"/>
-              <w:left w:w="0" w:type="dxa"/>
-              <w:right w:w="0" w:type="dxa"/>
-            </w:tcMar>
-            <w:vAlign w:val="center"/>
-          </w:tcPr>
-          <w:p>
-            <w:pPr>
-              <w:pStyle w:val="Normal"/>
-              <w:jc w:val="center"/>
-              <w:pBdr>
-                <w:bottom w:val="none" w:sz="0" w:space="0" w:color="000000"/>
-                <w:top w:val="none" w:sz="0" w:space="0" w:color="000000"/>
-                <w:left w:val="none" w:sz="0" w:space="0" w:color="000000"/>
-                <w:right w:val="none" w:sz="0" w:space="0" w:color="000000"/>
-              </w:pBdr>
-              <w:spacing w:after="100" w:before="100" w:line="480"/>
-              <w:ind w:left="100" w:right="100" w:firstLine="0" w:firstLineChars="0"/>
-            </w:pPr>
-            <w:r>
-              <w:rPr>
-                <w:rFonts w:ascii="Times New Roman" w:hAnsi="Times New Roman" w:eastAsia="Times New Roman" w:cs="Times New Roman"/>
-                <w:i w:val="false"/>
-                <w:b w:val="false"/>
-                <w:u w:val="none"/>
-                <w:sz w:val="24"/>
-                <w:szCs w:val="24"/>
-                <w:color w:val="000000"/>
-              </w:rPr>
-              <w:t xml:space="preserve">16.79</w:t>
-            </w:r>
-          </w:p>
-        </w:tc>
-        <w:tc>
-          <w:tcPr>
-            <w:tcBorders>
-              <w:bottom w:val="none" w:sz="0" w:space="0" w:color="000000"/>
-              <w:top w:val="none" w:sz="0" w:space="0" w:color="000000"/>
-              <w:left w:val="none" w:sz="0" w:space="0" w:color="000000"/>
-              <w:right w:val="none" w:sz="0" w:space="0" w:color="000000"/>
-            </w:tcBorders>
-            <w:shd w:val="clear" w:color="auto" w:fill="FFFFFF"/>
-            <w:tcMar>
-              <w:top w:w="0" w:type="dxa"/>
-              <w:bottom w:w="0" w:type="dxa"/>
-              <w:left w:w="0" w:type="dxa"/>
-              <w:right w:w="0" w:type="dxa"/>
-            </w:tcMar>
-            <w:vAlign w:val="center"/>
-          </w:tcPr>
-          <w:p>
-            <w:pPr>
-              <w:pStyle w:val="Normal"/>
-              <w:jc w:val="center"/>
-              <w:pBdr>
-                <w:bottom w:val="none" w:sz="0" w:space="0" w:color="000000"/>
-                <w:top w:val="none" w:sz="0" w:space="0" w:color="000000"/>
-                <w:left w:val="none" w:sz="0" w:space="0" w:color="000000"/>
-                <w:right w:val="none" w:sz="0" w:space="0" w:color="000000"/>
-              </w:pBdr>
-              <w:spacing w:after="100" w:before="100" w:line="480"/>
-              <w:ind w:left="100" w:right="100" w:firstLine="0" w:firstLineChars="0"/>
-            </w:pPr>
-            <w:r>
-              <w:rPr>
-                <w:rFonts w:ascii="Times New Roman" w:hAnsi="Times New Roman" w:eastAsia="Times New Roman" w:cs="Times New Roman"/>
-                <w:i w:val="false"/>
-                <w:b w:val="false"/>
-                <w:u w:val="none"/>
-                <w:sz w:val="24"/>
-                <w:szCs w:val="24"/>
-                <w:color w:val="000000"/>
-              </w:rPr>
-              <w:t xml:space="preserve">46.38</w:t>
-            </w:r>
-          </w:p>
-        </w:tc>
-        <w:tc>
-          <w:tcPr>
-            <w:tcBorders>
-              <w:bottom w:val="none" w:sz="0" w:space="0" w:color="000000"/>
-              <w:top w:val="none" w:sz="0" w:space="0" w:color="000000"/>
-              <w:left w:val="none" w:sz="0" w:space="0" w:color="000000"/>
-              <w:right w:val="none" w:sz="0" w:space="0" w:color="000000"/>
-            </w:tcBorders>
-            <w:shd w:val="clear" w:color="auto" w:fill="FFFFFF"/>
-            <w:tcMar>
-              <w:top w:w="0" w:type="dxa"/>
-              <w:bottom w:w="0" w:type="dxa"/>
-              <w:left w:w="0" w:type="dxa"/>
-              <w:right w:w="0" w:type="dxa"/>
-            </w:tcMar>
-            <w:vAlign w:val="center"/>
-          </w:tcPr>
-          <w:p>
-            <w:pPr>
-              <w:pStyle w:val="Normal"/>
-              <w:jc w:val="center"/>
-              <w:pBdr>
-                <w:bottom w:val="none" w:sz="0" w:space="0" w:color="000000"/>
-                <w:top w:val="none" w:sz="0" w:space="0" w:color="000000"/>
-                <w:left w:val="none" w:sz="0" w:space="0" w:color="000000"/>
-                <w:right w:val="none" w:sz="0" w:space="0" w:color="000000"/>
-              </w:pBdr>
-              <w:spacing w:after="100" w:before="100" w:line="480"/>
-              <w:ind w:left="100" w:right="100" w:firstLine="0" w:firstLineChars="0"/>
-            </w:pPr>
-            <w:r>
-              <w:rPr>
-                <w:rFonts w:ascii="Times New Roman" w:hAnsi="Times New Roman" w:eastAsia="Times New Roman" w:cs="Times New Roman"/>
-                <w:i w:val="false"/>
-                <w:b w:val="false"/>
-                <w:u w:val="none"/>
-                <w:sz w:val="24"/>
-                <w:szCs w:val="24"/>
-                <w:color w:val="000000"/>
-              </w:rPr>
-              <w:t xml:space="preserve">0.44</w:t>
+              <w:t xml:space="preserve">0.34***</w:t>
+            </w:r>
+          </w:p>
+        </w:tc>
+        <w:tc>
+          <w:tcPr>
+            <w:tcBorders>
+              <w:bottom w:val="none" w:sz="0" w:space="0" w:color="000000"/>
+              <w:top w:val="none" w:sz="0" w:space="0" w:color="000000"/>
+              <w:left w:val="none" w:sz="0" w:space="0" w:color="000000"/>
+              <w:right w:val="none" w:sz="0" w:space="0" w:color="000000"/>
+            </w:tcBorders>
+            <w:shd w:val="clear" w:color="auto" w:fill="FFFFFF"/>
+            <w:tcMar>
+              <w:top w:w="0" w:type="dxa"/>
+              <w:bottom w:w="0" w:type="dxa"/>
+              <w:left w:w="0" w:type="dxa"/>
+              <w:right w:w="0" w:type="dxa"/>
+            </w:tcMar>
+            <w:vAlign w:val="center"/>
+          </w:tcPr>
+          <w:p>
+            <w:pPr>
+              <w:pStyle w:val="Normal"/>
+              <w:jc w:val="center"/>
+              <w:pBdr>
+                <w:bottom w:val="none" w:sz="0" w:space="0" w:color="000000"/>
+                <w:top w:val="none" w:sz="0" w:space="0" w:color="000000"/>
+                <w:left w:val="none" w:sz="0" w:space="0" w:color="000000"/>
+                <w:right w:val="none" w:sz="0" w:space="0" w:color="000000"/>
+              </w:pBdr>
+              <w:spacing w:after="100" w:before="100" w:line="480"/>
+              <w:ind w:left="100" w:right="100" w:firstLine="0" w:firstLineChars="0"/>
+            </w:pPr>
+            <w:r>
+              <w:rPr>
+                <w:rFonts w:ascii="Times New Roman" w:hAnsi="Times New Roman" w:eastAsia="Times New Roman" w:cs="Times New Roman"/>
+                <w:i w:val="false"/>
+                <w:b w:val="false"/>
+                <w:u w:val="none"/>
+                <w:sz w:val="24"/>
+                <w:szCs w:val="24"/>
+                <w:color w:val="000000"/>
+              </w:rPr>
+              <w:t xml:space="preserve">0.26**</w:t>
+            </w:r>
+          </w:p>
+        </w:tc>
+        <w:tc>
+          <w:tcPr>
+            <w:tcBorders>
+              <w:bottom w:val="none" w:sz="0" w:space="0" w:color="000000"/>
+              <w:top w:val="none" w:sz="0" w:space="0" w:color="000000"/>
+              <w:left w:val="none" w:sz="0" w:space="0" w:color="000000"/>
+              <w:right w:val="none" w:sz="0" w:space="0" w:color="000000"/>
+            </w:tcBorders>
+            <w:shd w:val="clear" w:color="auto" w:fill="FFFFFF"/>
+            <w:tcMar>
+              <w:top w:w="0" w:type="dxa"/>
+              <w:bottom w:w="0" w:type="dxa"/>
+              <w:left w:w="0" w:type="dxa"/>
+              <w:right w:w="0" w:type="dxa"/>
+            </w:tcMar>
+            <w:vAlign w:val="center"/>
+          </w:tcPr>
+          <w:p>
+            <w:pPr>
+              <w:pStyle w:val="Normal"/>
+              <w:jc w:val="center"/>
+              <w:pBdr>
+                <w:bottom w:val="none" w:sz="0" w:space="0" w:color="000000"/>
+                <w:top w:val="none" w:sz="0" w:space="0" w:color="000000"/>
+                <w:left w:val="none" w:sz="0" w:space="0" w:color="000000"/>
+                <w:right w:val="none" w:sz="0" w:space="0" w:color="000000"/>
+              </w:pBdr>
+              <w:spacing w:after="100" w:before="100" w:line="480"/>
+              <w:ind w:left="100" w:right="100" w:firstLine="0" w:firstLineChars="0"/>
+            </w:pPr>
+            <w:r>
+              <w:rPr>
+                <w:rFonts w:ascii="Times New Roman" w:hAnsi="Times New Roman" w:eastAsia="Times New Roman" w:cs="Times New Roman"/>
+                <w:i w:val="false"/>
+                <w:b w:val="false"/>
+                <w:u w:val="none"/>
+                <w:sz w:val="24"/>
+                <w:szCs w:val="24"/>
+                <w:color w:val="000000"/>
+              </w:rPr>
+              <w:t xml:space="preserve">0.24**</w:t>
+            </w:r>
+          </w:p>
+        </w:tc>
+        <w:tc>
+          <w:tcPr>
+            <w:tcBorders>
+              <w:bottom w:val="none" w:sz="0" w:space="0" w:color="000000"/>
+              <w:top w:val="none" w:sz="0" w:space="0" w:color="000000"/>
+              <w:left w:val="none" w:sz="0" w:space="0" w:color="000000"/>
+              <w:right w:val="none" w:sz="0" w:space="0" w:color="000000"/>
+            </w:tcBorders>
+            <w:shd w:val="clear" w:color="auto" w:fill="FFFFFF"/>
+            <w:tcMar>
+              <w:top w:w="0" w:type="dxa"/>
+              <w:bottom w:w="0" w:type="dxa"/>
+              <w:left w:w="0" w:type="dxa"/>
+              <w:right w:w="0" w:type="dxa"/>
+            </w:tcMar>
+            <w:vAlign w:val="center"/>
+          </w:tcPr>
+          <w:p>
+            <w:pPr>
+              <w:pStyle w:val="Normal"/>
+              <w:jc w:val="center"/>
+              <w:pBdr>
+                <w:bottom w:val="none" w:sz="0" w:space="0" w:color="000000"/>
+                <w:top w:val="none" w:sz="0" w:space="0" w:color="000000"/>
+                <w:left w:val="none" w:sz="0" w:space="0" w:color="000000"/>
+                <w:right w:val="none" w:sz="0" w:space="0" w:color="000000"/>
+              </w:pBdr>
+              <w:spacing w:after="100" w:before="100" w:line="480"/>
+              <w:ind w:left="100" w:right="100" w:firstLine="0" w:firstLineChars="0"/>
+            </w:pPr>
+            <w:r>
+              <w:rPr>
+                <w:rFonts w:ascii="Times New Roman" w:hAnsi="Times New Roman" w:eastAsia="Times New Roman" w:cs="Times New Roman"/>
+                <w:i w:val="false"/>
+                <w:b w:val="false"/>
+                <w:u w:val="none"/>
+                <w:sz w:val="24"/>
+                <w:szCs w:val="24"/>
+                <w:color w:val="000000"/>
+              </w:rPr>
+              <w:t xml:space="preserve">0.43***</w:t>
+            </w:r>
+          </w:p>
+        </w:tc>
+        <w:tc>
+          <w:tcPr>
+            <w:tcBorders>
+              <w:bottom w:val="none" w:sz="0" w:space="0" w:color="000000"/>
+              <w:top w:val="none" w:sz="0" w:space="0" w:color="000000"/>
+              <w:left w:val="none" w:sz="0" w:space="0" w:color="000000"/>
+              <w:right w:val="none" w:sz="0" w:space="0" w:color="000000"/>
+            </w:tcBorders>
+            <w:shd w:val="clear" w:color="auto" w:fill="FFFFFF"/>
+            <w:tcMar>
+              <w:top w:w="0" w:type="dxa"/>
+              <w:bottom w:w="0" w:type="dxa"/>
+              <w:left w:w="0" w:type="dxa"/>
+              <w:right w:w="0" w:type="dxa"/>
+            </w:tcMar>
+            <w:vAlign w:val="center"/>
+          </w:tcPr>
+          <w:p>
+            <w:pPr>
+              <w:pStyle w:val="Normal"/>
+              <w:jc w:val="center"/>
+              <w:pBdr>
+                <w:bottom w:val="none" w:sz="0" w:space="0" w:color="000000"/>
+                <w:top w:val="none" w:sz="0" w:space="0" w:color="000000"/>
+                <w:left w:val="none" w:sz="0" w:space="0" w:color="000000"/>
+                <w:right w:val="none" w:sz="0" w:space="0" w:color="000000"/>
+              </w:pBdr>
+              <w:spacing w:after="100" w:before="100" w:line="480"/>
+              <w:ind w:left="100" w:right="100" w:firstLine="0" w:firstLineChars="0"/>
+            </w:pPr>
+            <w:r>
+              <w:rPr>
+                <w:rFonts w:ascii="Times New Roman" w:hAnsi="Times New Roman" w:eastAsia="Times New Roman" w:cs="Times New Roman"/>
+                <w:i w:val="false"/>
+                <w:b w:val="false"/>
+                <w:u w:val="none"/>
+                <w:sz w:val="24"/>
+                <w:szCs w:val="24"/>
+                <w:color w:val="000000"/>
+              </w:rPr>
+              <w:t xml:space="preserve">1</w:t>
+            </w:r>
+          </w:p>
+        </w:tc>
+        <w:tc>
+          <w:tcPr>
+            <w:tcBorders>
+              <w:bottom w:val="none" w:sz="0" w:space="0" w:color="000000"/>
+              <w:top w:val="none" w:sz="0" w:space="0" w:color="000000"/>
+              <w:left w:val="none" w:sz="0" w:space="0" w:color="000000"/>
+              <w:right w:val="none" w:sz="0" w:space="0" w:color="000000"/>
+            </w:tcBorders>
+            <w:shd w:val="clear" w:color="auto" w:fill="FFFFFF"/>
+            <w:tcMar>
+              <w:top w:w="0" w:type="dxa"/>
+              <w:bottom w:w="0" w:type="dxa"/>
+              <w:left w:w="0" w:type="dxa"/>
+              <w:right w:w="0" w:type="dxa"/>
+            </w:tcMar>
+            <w:vAlign w:val="center"/>
+          </w:tcPr>
+          <w:p>
+            <w:pPr>
+              <w:pStyle w:val="Normal"/>
+              <w:jc w:val="center"/>
+              <w:pBdr>
+                <w:bottom w:val="none" w:sz="0" w:space="0" w:color="000000"/>
+                <w:top w:val="none" w:sz="0" w:space="0" w:color="000000"/>
+                <w:left w:val="none" w:sz="0" w:space="0" w:color="000000"/>
+                <w:right w:val="none" w:sz="0" w:space="0" w:color="000000"/>
+              </w:pBdr>
+              <w:spacing w:after="100" w:before="100" w:line="480"/>
+              <w:ind w:left="100" w:right="100" w:firstLine="0" w:firstLineChars="0"/>
+            </w:pPr>
+            <w:r>
+              <w:rPr>
+                <w:rFonts w:ascii="Times New Roman" w:hAnsi="Times New Roman" w:eastAsia="Times New Roman" w:cs="Times New Roman"/>
+                <w:i w:val="false"/>
+                <w:b w:val="false"/>
+                <w:u w:val="none"/>
+                <w:sz w:val="24"/>
+                <w:szCs w:val="24"/>
+                <w:color w:val="000000"/>
+              </w:rPr>
+              <w:t xml:space="preserve">0.08***</w:t>
+            </w:r>
+          </w:p>
+        </w:tc>
+        <w:tc>
+          <w:tcPr>
+            <w:tcBorders>
+              <w:bottom w:val="none" w:sz="0" w:space="0" w:color="000000"/>
+              <w:top w:val="none" w:sz="0" w:space="0" w:color="000000"/>
+              <w:left w:val="none" w:sz="0" w:space="0" w:color="000000"/>
+              <w:right w:val="none" w:sz="0" w:space="0" w:color="000000"/>
+            </w:tcBorders>
+            <w:shd w:val="clear" w:color="auto" w:fill="FFFFFF"/>
+            <w:tcMar>
+              <w:top w:w="0" w:type="dxa"/>
+              <w:bottom w:w="0" w:type="dxa"/>
+              <w:left w:w="0" w:type="dxa"/>
+              <w:right w:w="0" w:type="dxa"/>
+            </w:tcMar>
+            <w:vAlign w:val="center"/>
+          </w:tcPr>
+          <w:p>
+            <w:pPr>
+              <w:pStyle w:val="Normal"/>
+              <w:jc w:val="center"/>
+              <w:pBdr>
+                <w:bottom w:val="none" w:sz="0" w:space="0" w:color="000000"/>
+                <w:top w:val="none" w:sz="0" w:space="0" w:color="000000"/>
+                <w:left w:val="none" w:sz="0" w:space="0" w:color="000000"/>
+                <w:right w:val="none" w:sz="0" w:space="0" w:color="000000"/>
+              </w:pBdr>
+              <w:spacing w:after="100" w:before="100" w:line="480"/>
+              <w:ind w:left="100" w:right="100" w:firstLine="0" w:firstLineChars="0"/>
+            </w:pPr>
+            <w:r>
+              <w:rPr>
+                <w:rFonts w:ascii="Times New Roman" w:hAnsi="Times New Roman" w:eastAsia="Times New Roman" w:cs="Times New Roman"/>
+                <w:i w:val="false"/>
+                <w:b w:val="false"/>
+                <w:u w:val="none"/>
+                <w:sz w:val="24"/>
+                <w:szCs w:val="24"/>
+                <w:color w:val="000000"/>
+              </w:rPr>
+              <w:t xml:space="preserve">0.16***</w:t>
             </w:r>
           </w:p>
         </w:tc>
@@ -2887,359 +2359,271 @@
                 <w:szCs w:val="24"/>
                 <w:color w:val="000000"/>
               </w:rPr>
-              <w:t xml:space="preserve">I had negative thoughts about the positive feelings and the situation she caused</w:t>
-            </w:r>
-          </w:p>
-        </w:tc>
-        <w:tc>
-          <w:tcPr>
-            <w:tcBorders>
-              <w:bottom w:val="none" w:sz="0" w:space="0" w:color="000000"/>
-              <w:top w:val="none" w:sz="0" w:space="0" w:color="000000"/>
-              <w:left w:val="none" w:sz="0" w:space="0" w:color="000000"/>
-              <w:right w:val="none" w:sz="0" w:space="0" w:color="000000"/>
-            </w:tcBorders>
-            <w:shd w:val="clear" w:color="auto" w:fill="FFFFFF"/>
-            <w:tcMar>
-              <w:top w:w="0" w:type="dxa"/>
-              <w:bottom w:w="0" w:type="dxa"/>
-              <w:left w:w="0" w:type="dxa"/>
-              <w:right w:w="0" w:type="dxa"/>
-            </w:tcMar>
-            <w:vAlign w:val="center"/>
-          </w:tcPr>
-          <w:p>
-            <w:pPr>
-              <w:pStyle w:val="Normal"/>
-              <w:jc w:val="center"/>
-              <w:pBdr>
-                <w:bottom w:val="none" w:sz="0" w:space="0" w:color="000000"/>
-                <w:top w:val="none" w:sz="0" w:space="0" w:color="000000"/>
-                <w:left w:val="none" w:sz="0" w:space="0" w:color="000000"/>
-                <w:right w:val="none" w:sz="0" w:space="0" w:color="000000"/>
-              </w:pBdr>
-              <w:spacing w:after="100" w:before="100" w:line="480"/>
-              <w:ind w:left="100" w:right="100" w:firstLine="0" w:firstLineChars="0"/>
-            </w:pPr>
-            <w:r>
-              <w:rPr>
-                <w:rFonts w:ascii="Times New Roman" w:hAnsi="Times New Roman" w:eastAsia="Times New Roman" w:cs="Times New Roman"/>
-                <w:i w:val="false"/>
-                <w:b w:val="false"/>
-                <w:u w:val="none"/>
-                <w:sz w:val="24"/>
-                <w:szCs w:val="24"/>
-                <w:color w:val="000000"/>
-              </w:rPr>
-              <w:t xml:space="preserve">11.72</w:t>
-            </w:r>
-          </w:p>
-        </w:tc>
-        <w:tc>
-          <w:tcPr>
-            <w:tcBorders>
-              <w:bottom w:val="none" w:sz="0" w:space="0" w:color="000000"/>
-              <w:top w:val="none" w:sz="0" w:space="0" w:color="000000"/>
-              <w:left w:val="none" w:sz="0" w:space="0" w:color="000000"/>
-              <w:right w:val="none" w:sz="0" w:space="0" w:color="000000"/>
-            </w:tcBorders>
-            <w:shd w:val="clear" w:color="auto" w:fill="FFFFFF"/>
-            <w:tcMar>
-              <w:top w:w="0" w:type="dxa"/>
-              <w:bottom w:w="0" w:type="dxa"/>
-              <w:left w:w="0" w:type="dxa"/>
-              <w:right w:w="0" w:type="dxa"/>
-            </w:tcMar>
-            <w:vAlign w:val="center"/>
-          </w:tcPr>
-          <w:p>
-            <w:pPr>
-              <w:pStyle w:val="Normal"/>
-              <w:jc w:val="center"/>
-              <w:pBdr>
-                <w:bottom w:val="none" w:sz="0" w:space="0" w:color="000000"/>
-                <w:top w:val="none" w:sz="0" w:space="0" w:color="000000"/>
-                <w:left w:val="none" w:sz="0" w:space="0" w:color="000000"/>
-                <w:right w:val="none" w:sz="0" w:space="0" w:color="000000"/>
-              </w:pBdr>
-              <w:spacing w:after="100" w:before="100" w:line="480"/>
-              <w:ind w:left="100" w:right="100" w:firstLine="0" w:firstLineChars="0"/>
-            </w:pPr>
-            <w:r>
-              <w:rPr>
-                <w:rFonts w:ascii="Times New Roman" w:hAnsi="Times New Roman" w:eastAsia="Times New Roman" w:cs="Times New Roman"/>
-                <w:i w:val="false"/>
-                <w:b w:val="false"/>
-                <w:u w:val="none"/>
-                <w:sz w:val="24"/>
-                <w:szCs w:val="24"/>
-                <w:color w:val="000000"/>
-              </w:rPr>
-              <w:t xml:space="preserve">0.00</w:t>
-            </w:r>
-          </w:p>
-        </w:tc>
-        <w:tc>
-          <w:tcPr>
-            <w:tcBorders>
-              <w:bottom w:val="none" w:sz="0" w:space="0" w:color="000000"/>
-              <w:top w:val="none" w:sz="0" w:space="0" w:color="000000"/>
-              <w:left w:val="none" w:sz="0" w:space="0" w:color="000000"/>
-              <w:right w:val="none" w:sz="0" w:space="0" w:color="000000"/>
-            </w:tcBorders>
-            <w:shd w:val="clear" w:color="auto" w:fill="FFFFFF"/>
-            <w:tcMar>
-              <w:top w:w="0" w:type="dxa"/>
-              <w:bottom w:w="0" w:type="dxa"/>
-              <w:left w:w="0" w:type="dxa"/>
-              <w:right w:w="0" w:type="dxa"/>
-            </w:tcMar>
-            <w:vAlign w:val="center"/>
-          </w:tcPr>
-          <w:p>
-            <w:pPr>
-              <w:pStyle w:val="Normal"/>
-              <w:jc w:val="center"/>
-              <w:pBdr>
-                <w:bottom w:val="none" w:sz="0" w:space="0" w:color="000000"/>
-                <w:top w:val="none" w:sz="0" w:space="0" w:color="000000"/>
-                <w:left w:val="none" w:sz="0" w:space="0" w:color="000000"/>
-                <w:right w:val="none" w:sz="0" w:space="0" w:color="000000"/>
-              </w:pBdr>
-              <w:spacing w:after="100" w:before="100" w:line="480"/>
-              <w:ind w:left="100" w:right="100" w:firstLine="0" w:firstLineChars="0"/>
-            </w:pPr>
-            <w:r>
-              <w:rPr>
-                <w:rFonts w:ascii="Times New Roman" w:hAnsi="Times New Roman" w:eastAsia="Times New Roman" w:cs="Times New Roman"/>
-                <w:i w:val="false"/>
-                <w:b w:val="false"/>
-                <w:u w:val="none"/>
-                <w:sz w:val="24"/>
-                <w:szCs w:val="24"/>
-                <w:color w:val="000000"/>
-              </w:rPr>
-              <w:t xml:space="preserve">54.71</w:t>
-            </w:r>
-          </w:p>
-        </w:tc>
-        <w:tc>
-          <w:tcPr>
-            <w:tcBorders>
-              <w:bottom w:val="none" w:sz="0" w:space="0" w:color="000000"/>
-              <w:top w:val="none" w:sz="0" w:space="0" w:color="000000"/>
-              <w:left w:val="none" w:sz="0" w:space="0" w:color="000000"/>
-              <w:right w:val="none" w:sz="0" w:space="0" w:color="000000"/>
-            </w:tcBorders>
-            <w:shd w:val="clear" w:color="auto" w:fill="FFFFFF"/>
-            <w:tcMar>
-              <w:top w:w="0" w:type="dxa"/>
-              <w:bottom w:w="0" w:type="dxa"/>
-              <w:left w:w="0" w:type="dxa"/>
-              <w:right w:w="0" w:type="dxa"/>
-            </w:tcMar>
-            <w:vAlign w:val="center"/>
-          </w:tcPr>
-          <w:p>
-            <w:pPr>
-              <w:pStyle w:val="Normal"/>
-              <w:jc w:val="center"/>
-              <w:pBdr>
-                <w:bottom w:val="none" w:sz="0" w:space="0" w:color="000000"/>
-                <w:top w:val="none" w:sz="0" w:space="0" w:color="000000"/>
-                <w:left w:val="none" w:sz="0" w:space="0" w:color="000000"/>
-                <w:right w:val="none" w:sz="0" w:space="0" w:color="000000"/>
-              </w:pBdr>
-              <w:spacing w:after="100" w:before="100" w:line="480"/>
-              <w:ind w:left="100" w:right="100" w:firstLine="0" w:firstLineChars="0"/>
-            </w:pPr>
-            <w:r>
-              <w:rPr>
-                <w:rFonts w:ascii="Times New Roman" w:hAnsi="Times New Roman" w:eastAsia="Times New Roman" w:cs="Times New Roman"/>
-                <w:i w:val="false"/>
-                <w:b w:val="false"/>
-                <w:u w:val="none"/>
-                <w:sz w:val="24"/>
-                <w:szCs w:val="24"/>
-                <w:color w:val="000000"/>
-              </w:rPr>
-              <w:t xml:space="preserve">10.63</w:t>
-            </w:r>
-          </w:p>
-        </w:tc>
-        <w:tc>
-          <w:tcPr>
-            <w:tcBorders>
-              <w:bottom w:val="none" w:sz="0" w:space="0" w:color="000000"/>
-              <w:top w:val="none" w:sz="0" w:space="0" w:color="000000"/>
-              <w:left w:val="none" w:sz="0" w:space="0" w:color="000000"/>
-              <w:right w:val="none" w:sz="0" w:space="0" w:color="000000"/>
-            </w:tcBorders>
-            <w:shd w:val="clear" w:color="auto" w:fill="FFFFFF"/>
-            <w:tcMar>
-              <w:top w:w="0" w:type="dxa"/>
-              <w:bottom w:w="0" w:type="dxa"/>
-              <w:left w:w="0" w:type="dxa"/>
-              <w:right w:w="0" w:type="dxa"/>
-            </w:tcMar>
-            <w:vAlign w:val="center"/>
-          </w:tcPr>
-          <w:p>
-            <w:pPr>
-              <w:pStyle w:val="Normal"/>
-              <w:jc w:val="center"/>
-              <w:pBdr>
-                <w:bottom w:val="none" w:sz="0" w:space="0" w:color="000000"/>
-                <w:top w:val="none" w:sz="0" w:space="0" w:color="000000"/>
-                <w:left w:val="none" w:sz="0" w:space="0" w:color="000000"/>
-                <w:right w:val="none" w:sz="0" w:space="0" w:color="000000"/>
-              </w:pBdr>
-              <w:spacing w:after="100" w:before="100" w:line="480"/>
-              <w:ind w:left="100" w:right="100" w:firstLine="0" w:firstLineChars="0"/>
-            </w:pPr>
-            <w:r>
-              <w:rPr>
-                <w:rFonts w:ascii="Times New Roman" w:hAnsi="Times New Roman" w:eastAsia="Times New Roman" w:cs="Times New Roman"/>
-                <w:i w:val="false"/>
-                <w:b w:val="false"/>
-                <w:u w:val="none"/>
-                <w:sz w:val="24"/>
-                <w:szCs w:val="24"/>
-                <w:color w:val="000000"/>
-              </w:rPr>
-              <w:t xml:space="preserve">8.89</w:t>
-            </w:r>
-          </w:p>
-        </w:tc>
-        <w:tc>
-          <w:tcPr>
-            <w:tcBorders>
-              <w:bottom w:val="none" w:sz="0" w:space="0" w:color="000000"/>
-              <w:top w:val="none" w:sz="0" w:space="0" w:color="000000"/>
-              <w:left w:val="none" w:sz="0" w:space="0" w:color="000000"/>
-              <w:right w:val="none" w:sz="0" w:space="0" w:color="000000"/>
-            </w:tcBorders>
-            <w:shd w:val="clear" w:color="auto" w:fill="FFFFFF"/>
-            <w:tcMar>
-              <w:top w:w="0" w:type="dxa"/>
-              <w:bottom w:w="0" w:type="dxa"/>
-              <w:left w:w="0" w:type="dxa"/>
-              <w:right w:w="0" w:type="dxa"/>
-            </w:tcMar>
-            <w:vAlign w:val="center"/>
-          </w:tcPr>
-          <w:p>
-            <w:pPr>
-              <w:pStyle w:val="Normal"/>
-              <w:jc w:val="center"/>
-              <w:pBdr>
-                <w:bottom w:val="none" w:sz="0" w:space="0" w:color="000000"/>
-                <w:top w:val="none" w:sz="0" w:space="0" w:color="000000"/>
-                <w:left w:val="none" w:sz="0" w:space="0" w:color="000000"/>
-                <w:right w:val="none" w:sz="0" w:space="0" w:color="000000"/>
-              </w:pBdr>
-              <w:spacing w:after="100" w:before="100" w:line="480"/>
-              <w:ind w:left="100" w:right="100" w:firstLine="0" w:firstLineChars="0"/>
-            </w:pPr>
-            <w:r>
-              <w:rPr>
-                <w:rFonts w:ascii="Times New Roman" w:hAnsi="Times New Roman" w:eastAsia="Times New Roman" w:cs="Times New Roman"/>
-                <w:i w:val="false"/>
-                <w:b w:val="false"/>
-                <w:u w:val="none"/>
-                <w:sz w:val="24"/>
-                <w:szCs w:val="24"/>
-                <w:color w:val="000000"/>
-              </w:rPr>
-              <w:t xml:space="preserve">22.73</w:t>
-            </w:r>
-          </w:p>
-        </w:tc>
-        <w:tc>
-          <w:tcPr>
-            <w:tcBorders>
-              <w:bottom w:val="none" w:sz="0" w:space="0" w:color="000000"/>
-              <w:top w:val="none" w:sz="0" w:space="0" w:color="000000"/>
-              <w:left w:val="none" w:sz="0" w:space="0" w:color="000000"/>
-              <w:right w:val="none" w:sz="0" w:space="0" w:color="000000"/>
-            </w:tcBorders>
-            <w:shd w:val="clear" w:color="auto" w:fill="FFFFFF"/>
-            <w:tcMar>
-              <w:top w:w="0" w:type="dxa"/>
-              <w:bottom w:w="0" w:type="dxa"/>
-              <w:left w:w="0" w:type="dxa"/>
-              <w:right w:w="0" w:type="dxa"/>
-            </w:tcMar>
-            <w:vAlign w:val="center"/>
-          </w:tcPr>
-          <w:p>
-            <w:pPr>
-              <w:pStyle w:val="Normal"/>
-              <w:jc w:val="center"/>
-              <w:pBdr>
-                <w:bottom w:val="none" w:sz="0" w:space="0" w:color="000000"/>
-                <w:top w:val="none" w:sz="0" w:space="0" w:color="000000"/>
-                <w:left w:val="none" w:sz="0" w:space="0" w:color="000000"/>
-                <w:right w:val="none" w:sz="0" w:space="0" w:color="000000"/>
-              </w:pBdr>
-              <w:spacing w:after="100" w:before="100" w:line="480"/>
-              <w:ind w:left="100" w:right="100" w:firstLine="0" w:firstLineChars="0"/>
-            </w:pPr>
-            <w:r>
-              <w:rPr>
-                <w:rFonts w:ascii="Times New Roman" w:hAnsi="Times New Roman" w:eastAsia="Times New Roman" w:cs="Times New Roman"/>
-                <w:i w:val="false"/>
-                <w:b w:val="false"/>
-                <w:u w:val="none"/>
-                <w:sz w:val="24"/>
-                <w:szCs w:val="24"/>
-                <w:color w:val="000000"/>
-              </w:rPr>
-              <w:t xml:space="preserve">62.94</w:t>
-            </w:r>
-          </w:p>
-        </w:tc>
-        <w:tc>
-          <w:tcPr>
-            <w:tcBorders>
-              <w:bottom w:val="none" w:sz="0" w:space="0" w:color="000000"/>
-              <w:top w:val="none" w:sz="0" w:space="0" w:color="000000"/>
-              <w:left w:val="none" w:sz="0" w:space="0" w:color="000000"/>
-              <w:right w:val="none" w:sz="0" w:space="0" w:color="000000"/>
-            </w:tcBorders>
-            <w:shd w:val="clear" w:color="auto" w:fill="FFFFFF"/>
-            <w:tcMar>
-              <w:top w:w="0" w:type="dxa"/>
-              <w:bottom w:w="0" w:type="dxa"/>
-              <w:left w:w="0" w:type="dxa"/>
-              <w:right w:w="0" w:type="dxa"/>
-            </w:tcMar>
-            <w:vAlign w:val="center"/>
-          </w:tcPr>
-          <w:p>
-            <w:pPr>
-              <w:pStyle w:val="Normal"/>
-              <w:jc w:val="center"/>
-              <w:pBdr>
-                <w:bottom w:val="none" w:sz="0" w:space="0" w:color="000000"/>
-                <w:top w:val="none" w:sz="0" w:space="0" w:color="000000"/>
-                <w:left w:val="none" w:sz="0" w:space="0" w:color="000000"/>
-                <w:right w:val="none" w:sz="0" w:space="0" w:color="000000"/>
-              </w:pBdr>
-              <w:spacing w:after="100" w:before="100" w:line="480"/>
-              <w:ind w:left="100" w:right="100" w:firstLine="0" w:firstLineChars="0"/>
-            </w:pPr>
-            <w:r>
-              <w:rPr>
-                <w:rFonts w:ascii="Times New Roman" w:hAnsi="Times New Roman" w:eastAsia="Times New Roman" w:cs="Times New Roman"/>
-                <w:i w:val="false"/>
-                <w:b w:val="false"/>
-                <w:u w:val="none"/>
-                <w:sz w:val="24"/>
-                <w:szCs w:val="24"/>
-                <w:color w:val="000000"/>
-              </w:rPr>
-              <w:t xml:space="preserve">0.48</w:t>
+              <w:t xml:space="preserve">0.24**</w:t>
+            </w:r>
+          </w:p>
+        </w:tc>
+        <w:tc>
+          <w:tcPr>
+            <w:tcBorders>
+              <w:bottom w:val="none" w:sz="0" w:space="0" w:color="000000"/>
+              <w:top w:val="none" w:sz="0" w:space="0" w:color="000000"/>
+              <w:left w:val="none" w:sz="0" w:space="0" w:color="000000"/>
+              <w:right w:val="none" w:sz="0" w:space="0" w:color="000000"/>
+            </w:tcBorders>
+            <w:shd w:val="clear" w:color="auto" w:fill="FFFFFF"/>
+            <w:tcMar>
+              <w:top w:w="0" w:type="dxa"/>
+              <w:bottom w:w="0" w:type="dxa"/>
+              <w:left w:w="0" w:type="dxa"/>
+              <w:right w:w="0" w:type="dxa"/>
+            </w:tcMar>
+            <w:vAlign w:val="center"/>
+          </w:tcPr>
+          <w:p>
+            <w:pPr>
+              <w:pStyle w:val="Normal"/>
+              <w:jc w:val="center"/>
+              <w:pBdr>
+                <w:bottom w:val="none" w:sz="0" w:space="0" w:color="000000"/>
+                <w:top w:val="none" w:sz="0" w:space="0" w:color="000000"/>
+                <w:left w:val="none" w:sz="0" w:space="0" w:color="000000"/>
+                <w:right w:val="none" w:sz="0" w:space="0" w:color="000000"/>
+              </w:pBdr>
+              <w:spacing w:after="100" w:before="100" w:line="480"/>
+              <w:ind w:left="100" w:right="100" w:firstLine="0" w:firstLineChars="0"/>
+            </w:pPr>
+            <w:r>
+              <w:rPr>
+                <w:rFonts w:ascii="Times New Roman" w:hAnsi="Times New Roman" w:eastAsia="Times New Roman" w:cs="Times New Roman"/>
+                <w:i w:val="false"/>
+                <w:b w:val="false"/>
+                <w:u w:val="none"/>
+                <w:sz w:val="24"/>
+                <w:szCs w:val="24"/>
+                <w:color w:val="000000"/>
+              </w:rPr>
+              <w:t xml:space="preserve">0.26**</w:t>
+            </w:r>
+          </w:p>
+        </w:tc>
+        <w:tc>
+          <w:tcPr>
+            <w:tcBorders>
+              <w:bottom w:val="none" w:sz="0" w:space="0" w:color="000000"/>
+              <w:top w:val="none" w:sz="0" w:space="0" w:color="000000"/>
+              <w:left w:val="none" w:sz="0" w:space="0" w:color="000000"/>
+              <w:right w:val="none" w:sz="0" w:space="0" w:color="000000"/>
+            </w:tcBorders>
+            <w:shd w:val="clear" w:color="auto" w:fill="FFFFFF"/>
+            <w:tcMar>
+              <w:top w:w="0" w:type="dxa"/>
+              <w:bottom w:w="0" w:type="dxa"/>
+              <w:left w:w="0" w:type="dxa"/>
+              <w:right w:w="0" w:type="dxa"/>
+            </w:tcMar>
+            <w:vAlign w:val="center"/>
+          </w:tcPr>
+          <w:p>
+            <w:pPr>
+              <w:pStyle w:val="Normal"/>
+              <w:jc w:val="center"/>
+              <w:pBdr>
+                <w:bottom w:val="none" w:sz="0" w:space="0" w:color="000000"/>
+                <w:top w:val="none" w:sz="0" w:space="0" w:color="000000"/>
+                <w:left w:val="none" w:sz="0" w:space="0" w:color="000000"/>
+                <w:right w:val="none" w:sz="0" w:space="0" w:color="000000"/>
+              </w:pBdr>
+              <w:spacing w:after="100" w:before="100" w:line="480"/>
+              <w:ind w:left="100" w:right="100" w:firstLine="0" w:firstLineChars="0"/>
+            </w:pPr>
+            <w:r>
+              <w:rPr>
+                <w:rFonts w:ascii="Times New Roman" w:hAnsi="Times New Roman" w:eastAsia="Times New Roman" w:cs="Times New Roman"/>
+                <w:i w:val="false"/>
+                <w:b w:val="false"/>
+                <w:u w:val="none"/>
+                <w:sz w:val="24"/>
+                <w:szCs w:val="24"/>
+                <w:color w:val="000000"/>
+              </w:rPr>
+              <w:t xml:space="preserve">0.37***</w:t>
+            </w:r>
+          </w:p>
+        </w:tc>
+        <w:tc>
+          <w:tcPr>
+            <w:tcBorders>
+              <w:bottom w:val="none" w:sz="0" w:space="0" w:color="000000"/>
+              <w:top w:val="none" w:sz="0" w:space="0" w:color="000000"/>
+              <w:left w:val="none" w:sz="0" w:space="0" w:color="000000"/>
+              <w:right w:val="none" w:sz="0" w:space="0" w:color="000000"/>
+            </w:tcBorders>
+            <w:shd w:val="clear" w:color="auto" w:fill="FFFFFF"/>
+            <w:tcMar>
+              <w:top w:w="0" w:type="dxa"/>
+              <w:bottom w:w="0" w:type="dxa"/>
+              <w:left w:w="0" w:type="dxa"/>
+              <w:right w:w="0" w:type="dxa"/>
+            </w:tcMar>
+            <w:vAlign w:val="center"/>
+          </w:tcPr>
+          <w:p>
+            <w:pPr>
+              <w:pStyle w:val="Normal"/>
+              <w:jc w:val="center"/>
+              <w:pBdr>
+                <w:bottom w:val="none" w:sz="0" w:space="0" w:color="000000"/>
+                <w:top w:val="none" w:sz="0" w:space="0" w:color="000000"/>
+                <w:left w:val="none" w:sz="0" w:space="0" w:color="000000"/>
+                <w:right w:val="none" w:sz="0" w:space="0" w:color="000000"/>
+              </w:pBdr>
+              <w:spacing w:after="100" w:before="100" w:line="480"/>
+              <w:ind w:left="100" w:right="100" w:firstLine="0" w:firstLineChars="0"/>
+            </w:pPr>
+            <w:r>
+              <w:rPr>
+                <w:rFonts w:ascii="Times New Roman" w:hAnsi="Times New Roman" w:eastAsia="Times New Roman" w:cs="Times New Roman"/>
+                <w:i w:val="false"/>
+                <w:b w:val="false"/>
+                <w:u w:val="none"/>
+                <w:sz w:val="24"/>
+                <w:szCs w:val="24"/>
+                <w:color w:val="000000"/>
+              </w:rPr>
+              <w:t xml:space="preserve">-0.12</w:t>
+            </w:r>
+          </w:p>
+        </w:tc>
+        <w:tc>
+          <w:tcPr>
+            <w:tcBorders>
+              <w:bottom w:val="none" w:sz="0" w:space="0" w:color="000000"/>
+              <w:top w:val="none" w:sz="0" w:space="0" w:color="000000"/>
+              <w:left w:val="none" w:sz="0" w:space="0" w:color="000000"/>
+              <w:right w:val="none" w:sz="0" w:space="0" w:color="000000"/>
+            </w:tcBorders>
+            <w:shd w:val="clear" w:color="auto" w:fill="FFFFFF"/>
+            <w:tcMar>
+              <w:top w:w="0" w:type="dxa"/>
+              <w:bottom w:w="0" w:type="dxa"/>
+              <w:left w:w="0" w:type="dxa"/>
+              <w:right w:w="0" w:type="dxa"/>
+            </w:tcMar>
+            <w:vAlign w:val="center"/>
+          </w:tcPr>
+          <w:p>
+            <w:pPr>
+              <w:pStyle w:val="Normal"/>
+              <w:jc w:val="center"/>
+              <w:pBdr>
+                <w:bottom w:val="none" w:sz="0" w:space="0" w:color="000000"/>
+                <w:top w:val="none" w:sz="0" w:space="0" w:color="000000"/>
+                <w:left w:val="none" w:sz="0" w:space="0" w:color="000000"/>
+                <w:right w:val="none" w:sz="0" w:space="0" w:color="000000"/>
+              </w:pBdr>
+              <w:spacing w:after="100" w:before="100" w:line="480"/>
+              <w:ind w:left="100" w:right="100" w:firstLine="0" w:firstLineChars="0"/>
+            </w:pPr>
+            <w:r>
+              <w:rPr>
+                <w:rFonts w:ascii="Times New Roman" w:hAnsi="Times New Roman" w:eastAsia="Times New Roman" w:cs="Times New Roman"/>
+                <w:i w:val="false"/>
+                <w:b w:val="false"/>
+                <w:u w:val="none"/>
+                <w:sz w:val="24"/>
+                <w:szCs w:val="24"/>
+                <w:color w:val="000000"/>
+              </w:rPr>
+              <w:t xml:space="preserve">0.33***</w:t>
+            </w:r>
+          </w:p>
+        </w:tc>
+        <w:tc>
+          <w:tcPr>
+            <w:tcBorders>
+              <w:bottom w:val="none" w:sz="0" w:space="0" w:color="000000"/>
+              <w:top w:val="none" w:sz="0" w:space="0" w:color="000000"/>
+              <w:left w:val="none" w:sz="0" w:space="0" w:color="000000"/>
+              <w:right w:val="none" w:sz="0" w:space="0" w:color="000000"/>
+            </w:tcBorders>
+            <w:shd w:val="clear" w:color="auto" w:fill="FFFFFF"/>
+            <w:tcMar>
+              <w:top w:w="0" w:type="dxa"/>
+              <w:bottom w:w="0" w:type="dxa"/>
+              <w:left w:w="0" w:type="dxa"/>
+              <w:right w:w="0" w:type="dxa"/>
+            </w:tcMar>
+            <w:vAlign w:val="center"/>
+          </w:tcPr>
+          <w:p>
+            <w:pPr>
+              <w:pStyle w:val="Normal"/>
+              <w:jc w:val="center"/>
+              <w:pBdr>
+                <w:bottom w:val="none" w:sz="0" w:space="0" w:color="000000"/>
+                <w:top w:val="none" w:sz="0" w:space="0" w:color="000000"/>
+                <w:left w:val="none" w:sz="0" w:space="0" w:color="000000"/>
+                <w:right w:val="none" w:sz="0" w:space="0" w:color="000000"/>
+              </w:pBdr>
+              <w:spacing w:after="100" w:before="100" w:line="480"/>
+              <w:ind w:left="100" w:right="100" w:firstLine="0" w:firstLineChars="0"/>
+            </w:pPr>
+            <w:r>
+              <w:rPr>
+                <w:rFonts w:ascii="Times New Roman" w:hAnsi="Times New Roman" w:eastAsia="Times New Roman" w:cs="Times New Roman"/>
+                <w:i w:val="false"/>
+                <w:b w:val="false"/>
+                <w:u w:val="none"/>
+                <w:sz w:val="24"/>
+                <w:szCs w:val="24"/>
+                <w:color w:val="000000"/>
+              </w:rPr>
+              <w:t xml:space="preserve">1</w:t>
+            </w:r>
+          </w:p>
+        </w:tc>
+        <w:tc>
+          <w:tcPr>
+            <w:tcBorders>
+              <w:bottom w:val="none" w:sz="0" w:space="0" w:color="000000"/>
+              <w:top w:val="none" w:sz="0" w:space="0" w:color="000000"/>
+              <w:left w:val="none" w:sz="0" w:space="0" w:color="000000"/>
+              <w:right w:val="none" w:sz="0" w:space="0" w:color="000000"/>
+            </w:tcBorders>
+            <w:shd w:val="clear" w:color="auto" w:fill="FFFFFF"/>
+            <w:tcMar>
+              <w:top w:w="0" w:type="dxa"/>
+              <w:bottom w:w="0" w:type="dxa"/>
+              <w:left w:w="0" w:type="dxa"/>
+              <w:right w:w="0" w:type="dxa"/>
+            </w:tcMar>
+            <w:vAlign w:val="center"/>
+          </w:tcPr>
+          <w:p>
+            <w:pPr>
+              <w:pStyle w:val="Normal"/>
+              <w:jc w:val="center"/>
+              <w:pBdr>
+                <w:bottom w:val="none" w:sz="0" w:space="0" w:color="000000"/>
+                <w:top w:val="none" w:sz="0" w:space="0" w:color="000000"/>
+                <w:left w:val="none" w:sz="0" w:space="0" w:color="000000"/>
+                <w:right w:val="none" w:sz="0" w:space="0" w:color="000000"/>
+              </w:pBdr>
+              <w:spacing w:after="100" w:before="100" w:line="480"/>
+              <w:ind w:left="100" w:right="100" w:firstLine="0" w:firstLineChars="0"/>
+            </w:pPr>
+            <w:r>
+              <w:rPr>
+                <w:rFonts w:ascii="Times New Roman" w:hAnsi="Times New Roman" w:eastAsia="Times New Roman" w:cs="Times New Roman"/>
+                <w:i w:val="false"/>
+                <w:b w:val="false"/>
+                <w:u w:val="none"/>
+                <w:sz w:val="24"/>
+                <w:szCs w:val="24"/>
+                <w:color w:val="000000"/>
+              </w:rPr>
+              <w:t xml:space="preserve">0.35***</w:t>
             </w:r>
           </w:p>
         </w:tc>
@@ -3333,7 +2717,7 @@
                 <w:szCs w:val="24"/>
                 <w:color w:val="000000"/>
               </w:rPr>
-              <w:t xml:space="preserve">I talked with others in a negative way about my positive feelings, for example reminding each other that these positive feelings won't last long</w:t>
+              <w:t xml:space="preserve">0.15</w:t>
             </w:r>
           </w:p>
         </w:tc>
@@ -3377,7 +2761,7 @@
                 <w:szCs w:val="24"/>
                 <w:color w:val="000000"/>
               </w:rPr>
-              <w:t xml:space="preserve">10.14</w:t>
+              <w:t xml:space="preserve">0.19*</w:t>
             </w:r>
           </w:p>
         </w:tc>
@@ -3421,7 +2805,7 @@
                 <w:szCs w:val="24"/>
                 <w:color w:val="000000"/>
               </w:rPr>
-              <w:t xml:space="preserve">0.00</w:t>
+              <w:t xml:space="preserve">0.35***</w:t>
             </w:r>
           </w:p>
         </w:tc>
@@ -3465,7 +2849,7 @@
                 <w:szCs w:val="24"/>
                 <w:color w:val="000000"/>
               </w:rPr>
-              <w:t xml:space="preserve">53.12</w:t>
+              <w:t xml:space="preserve">-0.11</w:t>
             </w:r>
           </w:p>
         </w:tc>
@@ -3509,7 +2893,7 @@
                 <w:szCs w:val="24"/>
                 <w:color w:val="000000"/>
               </w:rPr>
-              <w:t xml:space="preserve">10.35</w:t>
+              <w:t xml:space="preserve">0.33***</w:t>
             </w:r>
           </w:p>
         </w:tc>
@@ -3553,7 +2937,7 @@
                 <w:szCs w:val="24"/>
                 <w:color w:val="000000"/>
               </w:rPr>
-              <w:t xml:space="preserve">7.43</w:t>
+              <w:t xml:space="preserve">0.94***</w:t>
             </w:r>
           </w:p>
         </w:tc>
@@ -3597,95 +2981,7 @@
                 <w:szCs w:val="24"/>
                 <w:color w:val="000000"/>
               </w:rPr>
-              <w:t xml:space="preserve">25.02</w:t>
-            </w:r>
-          </w:p>
-        </w:tc>
-        <w:tc>
-          <w:tcPr>
-            <w:tcBorders>
-              <w:bottom w:val="single" w:sz="4" w:space="0" w:color="000000"/>
-              <w:top w:val="none" w:sz="0" w:space="0" w:color="000000"/>
-              <w:left w:val="none" w:sz="0" w:space="0" w:color="000000"/>
-              <w:right w:val="none" w:sz="0" w:space="0" w:color="000000"/>
-            </w:tcBorders>
-            <w:shd w:val="clear" w:color="auto" w:fill="FFFFFF"/>
-            <w:tcMar>
-              <w:top w:w="0" w:type="dxa"/>
-              <w:bottom w:w="0" w:type="dxa"/>
-              <w:left w:w="0" w:type="dxa"/>
-              <w:right w:w="0" w:type="dxa"/>
-            </w:tcMar>
-            <w:vAlign w:val="center"/>
-          </w:tcPr>
-          <w:p>
-            <w:pPr>
-              <w:pStyle w:val="Normal"/>
-              <w:jc w:val="center"/>
-              <w:pBdr>
-                <w:bottom w:val="none" w:sz="0" w:space="0" w:color="000000"/>
-                <w:top w:val="none" w:sz="0" w:space="0" w:color="000000"/>
-                <w:left w:val="none" w:sz="0" w:space="0" w:color="000000"/>
-                <w:right w:val="none" w:sz="0" w:space="0" w:color="000000"/>
-              </w:pBdr>
-              <w:spacing w:after="100" w:before="100" w:line="480"/>
-              <w:ind w:left="100" w:right="100" w:firstLine="0" w:firstLineChars="0"/>
-            </w:pPr>
-            <w:r>
-              <w:rPr>
-                <w:rFonts w:ascii="Times New Roman" w:hAnsi="Times New Roman" w:eastAsia="Times New Roman" w:cs="Times New Roman"/>
-                <w:i w:val="false"/>
-                <w:b w:val="false"/>
-                <w:u w:val="none"/>
-                <w:sz w:val="24"/>
-                <w:szCs w:val="24"/>
-                <w:color w:val="000000"/>
-              </w:rPr>
-              <w:t xml:space="preserve">68.86</w:t>
-            </w:r>
-          </w:p>
-        </w:tc>
-        <w:tc>
-          <w:tcPr>
-            <w:tcBorders>
-              <w:bottom w:val="single" w:sz="4" w:space="0" w:color="000000"/>
-              <w:top w:val="none" w:sz="0" w:space="0" w:color="000000"/>
-              <w:left w:val="none" w:sz="0" w:space="0" w:color="000000"/>
-              <w:right w:val="none" w:sz="0" w:space="0" w:color="000000"/>
-            </w:tcBorders>
-            <w:shd w:val="clear" w:color="auto" w:fill="FFFFFF"/>
-            <w:tcMar>
-              <w:top w:w="0" w:type="dxa"/>
-              <w:bottom w:w="0" w:type="dxa"/>
-              <w:left w:w="0" w:type="dxa"/>
-              <w:right w:w="0" w:type="dxa"/>
-            </w:tcMar>
-            <w:vAlign w:val="center"/>
-          </w:tcPr>
-          <w:p>
-            <w:pPr>
-              <w:pStyle w:val="Normal"/>
-              <w:jc w:val="center"/>
-              <w:pBdr>
-                <w:bottom w:val="none" w:sz="0" w:space="0" w:color="000000"/>
-                <w:top w:val="none" w:sz="0" w:space="0" w:color="000000"/>
-                <w:left w:val="none" w:sz="0" w:space="0" w:color="000000"/>
-                <w:right w:val="none" w:sz="0" w:space="0" w:color="000000"/>
-              </w:pBdr>
-              <w:spacing w:after="100" w:before="100" w:line="480"/>
-              <w:ind w:left="100" w:right="100" w:firstLine="0" w:firstLineChars="0"/>
-            </w:pPr>
-            <w:r>
-              <w:rPr>
-                <w:rFonts w:ascii="Times New Roman" w:hAnsi="Times New Roman" w:eastAsia="Times New Roman" w:cs="Times New Roman"/>
-                <w:i w:val="false"/>
-                <w:b w:val="false"/>
-                <w:u w:val="none"/>
-                <w:sz w:val="24"/>
-                <w:szCs w:val="24"/>
-                <w:color w:val="000000"/>
-              </w:rPr>
-              <w:t xml:space="preserve">0.55</w:t>
+              <w:t xml:space="preserve">1</w:t>
             </w:r>
           </w:p>
         </w:tc>
@@ -3697,7 +2993,7 @@
         footer1
         <w:tc>
           <w:tcPr>
-            <w:gridSpan w:val="10"/>
+            <w:gridSpan w:val="8"/>
             <w:tcBorders>
               <w:bottom w:val="none" w:sz="0" w:space="0" w:color="FFFFFF"/>
               <w:top w:val="single" w:sz="4" w:space="0" w:color="000000"/>
@@ -3748,7 +3044,7 @@
                 <w:szCs w:val="24"/>
                 <w:color w:val="000000"/>
               </w:rPr>
-              <w:t xml:space="preserve">ER = Emotion regulation, M = Mean, SD = Standard Deviation, Min = Minimum, Max = Maximum, ICC = Intra-Class Correlation.</w:t>
+              <w:t xml:space="preserve">ER = Emotion regulation. Above the diagonal represent the within-person correlations, below the diagonal between-person correlations.</w:t>
             </w:r>
           </w:p>
         </w:tc>
@@ -3760,7 +3056,7 @@
         footer2
         <w:tc>
           <w:tcPr>
-            <w:gridSpan w:val="10"/>
+            <w:gridSpan w:val="8"/>
             <w:tcBorders>
               <w:bottom w:val="none" w:sz="0" w:space="0" w:color="FFFFFF"/>
               <w:top w:val="none" w:sz="0" w:space="0" w:color="FFFFFF"/>
@@ -3799,58 +3095,7 @@
                 <w:szCs w:val="24"/>
                 <w:color w:val="000000"/>
               </w:rPr>
-              <w:t xml:space="preserve">Mean, SD between, minimum and maximum represent the descriptives of the person-aggregated scores for each ER strategy. The within-person SD for each ER strategy represents the within-strategy variability. Paired-samplt t-tests indicated that mean levels of self-focus and capitalization did not significantly differ from each other (t = 1.30, p = .19), all other mean levels were significantly different (t’s ranging between 3.01 and 20.17, all ps &lt; .003)).</w:t>
-            </w:r>
-          </w:p>
-        </w:tc>
-      </w:tr>
-      <w:tr>
-        <w:trPr>
-          <w:trHeight w:val="360" w:hRule="auto"/>
-        </w:trPr>
-        footer3
-        <w:tc>
-          <w:tcPr>
-            <w:gridSpan w:val="10"/>
-            <w:tcBorders>
-              <w:bottom w:val="none" w:sz="0" w:space="0" w:color="FFFFFF"/>
-              <w:top w:val="none" w:sz="0" w:space="0" w:color="FFFFFF"/>
-              <w:left w:val="none" w:sz="0" w:space="0" w:color="FFFFFF"/>
-              <w:right w:val="none" w:sz="0" w:space="0" w:color="FFFFFF"/>
-            </w:tcBorders>
-            <w:shd w:val="clear" w:color="auto" w:fill="FFFFFF"/>
-            <w:tcMar>
-              <w:top w:w="0" w:type="dxa"/>
-              <w:bottom w:w="0" w:type="dxa"/>
-              <w:left w:w="0" w:type="dxa"/>
-              <w:right w:w="0" w:type="dxa"/>
-            </w:tcMar>
-            <w:vAlign w:val="center"/>
-          </w:tcPr>
-          <w:p>
-            <w:pPr>
-              <w:pStyle w:val="Normal"/>
-              <w:jc w:val="left"/>
-              <w:pBdr>
-                <w:bottom w:val="none" w:sz="0" w:space="0" w:color="000000"/>
-                <w:top w:val="none" w:sz="0" w:space="0" w:color="000000"/>
-                <w:left w:val="none" w:sz="0" w:space="0" w:color="000000"/>
-                <w:right w:val="none" w:sz="0" w:space="0" w:color="000000"/>
-              </w:pBdr>
-              <w:spacing w:after="100" w:before="100" w:line="240"/>
-              <w:ind w:left="100" w:right="100" w:firstLine="0" w:firstLineChars="0"/>
-            </w:pPr>
-            <w:r>
-              <w:rPr>
-                <w:rFonts w:ascii="Times New Roman" w:hAnsi="Times New Roman" w:eastAsia="Times New Roman" w:cs="Times New Roman"/>
-                <w:i w:val="false"/>
-                <w:b w:val="false"/>
-                <w:u w:val="none"/>
-                <w:sz w:val="24"/>
-                <w:szCs w:val="24"/>
-                <w:color w:val="000000"/>
-              </w:rPr>
-              <w:t xml:space="preserve">Note that in the pre-registration, we accidentally said we would conduct one-sample t-tests for comparing the different ER strategies, although this should have been paired sample t-tests.</w:t>
+              <w:t xml:space="preserve">* p &lt; .05, ** p &lt; .01, *** p &lt; .001</w:t>
             </w:r>
           </w:p>
         </w:tc>

</xml_diff>